<commit_message>
Updating documentation and basic report
</commit_message>
<xml_diff>
--- a/Assessment One/Basic Report.docx
+++ b/Assessment One/Basic Report.docx
@@ -12,7 +12,9 @@
           <w:szCs w:val="28"/>
         </w:rPr>
       </w:pPr>
-      <w:bookmarkStart w:id="0" w:name="_Toc480894777"/>
+      <w:bookmarkStart w:id="0" w:name="_Hlk480917569"/>
+      <w:bookmarkStart w:id="1" w:name="_Toc481246123"/>
+      <w:bookmarkEnd w:id="0"/>
       <w:r>
         <w:rPr>
           <w:rFonts w:ascii="Cambria" w:hAnsi="Cambria" w:cstheme="majorHAnsi"/>
@@ -31,12 +33,12 @@
         </w:rPr>
         <w:t>nvoice Application</w:t>
       </w:r>
-      <w:bookmarkEnd w:id="0"/>
+      <w:bookmarkEnd w:id="1"/>
     </w:p>
     <w:p/>
     <w:sdt>
       <w:sdtPr>
-        <w:id w:val="1768427654"/>
+        <w:id w:val="-865516231"/>
         <w:docPartObj>
           <w:docPartGallery w:val="Table of Contents"/>
           <w:docPartUnique/>
@@ -84,7 +86,7 @@
           <w:r>
             <w:fldChar w:fldCharType="separate"/>
           </w:r>
-          <w:hyperlink w:anchor="_Toc480894777" w:history="1">
+          <w:hyperlink w:anchor="_Toc481246123" w:history="1">
             <w:r>
               <w:rPr>
                 <w:rStyle w:val="Hyperlink"/>
@@ -112,7 +114,7 @@
                 <w:noProof/>
                 <w:webHidden/>
               </w:rPr>
-              <w:instrText xml:space="preserve"> PAGEREF _Toc480894777 \h </w:instrText>
+              <w:instrText xml:space="preserve"> PAGEREF _Toc481246123 \h </w:instrText>
             </w:r>
             <w:r>
               <w:rPr>
@@ -155,7 +157,7 @@
               <w:lang w:eastAsia="en-AU"/>
             </w:rPr>
           </w:pPr>
-          <w:hyperlink w:anchor="_Toc480894778" w:history="1">
+          <w:hyperlink w:anchor="_Toc481246124" w:history="1">
             <w:r>
               <w:rPr>
                 <w:rStyle w:val="Hyperlink"/>
@@ -183,7 +185,7 @@
                 <w:noProof/>
                 <w:webHidden/>
               </w:rPr>
-              <w:instrText xml:space="preserve"> PAGEREF _Toc480894778 \h </w:instrText>
+              <w:instrText xml:space="preserve"> PAGEREF _Toc481246124 \h </w:instrText>
             </w:r>
             <w:r>
               <w:rPr>
@@ -226,7 +228,7 @@
               <w:lang w:eastAsia="en-AU"/>
             </w:rPr>
           </w:pPr>
-          <w:hyperlink w:anchor="_Toc480894779" w:history="1">
+          <w:hyperlink w:anchor="_Toc481246125" w:history="1">
             <w:r>
               <w:rPr>
                 <w:rStyle w:val="Hyperlink"/>
@@ -254,7 +256,307 @@
                 <w:noProof/>
                 <w:webHidden/>
               </w:rPr>
-              <w:instrText xml:space="preserve"> PAGEREF _Toc480894779 \h </w:instrText>
+              <w:instrText xml:space="preserve"> PAGEREF _Toc481246125 \h </w:instrText>
+            </w:r>
+            <w:r>
+              <w:rPr>
+                <w:noProof/>
+                <w:webHidden/>
+              </w:rPr>
+            </w:r>
+            <w:r>
+              <w:rPr>
+                <w:noProof/>
+                <w:webHidden/>
+              </w:rPr>
+              <w:fldChar w:fldCharType="separate"/>
+            </w:r>
+            <w:r>
+              <w:rPr>
+                <w:noProof/>
+                <w:webHidden/>
+              </w:rPr>
+              <w:t>2</w:t>
+            </w:r>
+            <w:r>
+              <w:rPr>
+                <w:noProof/>
+                <w:webHidden/>
+              </w:rPr>
+              <w:fldChar w:fldCharType="end"/>
+            </w:r>
+          </w:hyperlink>
+        </w:p>
+        <w:p>
+          <w:pPr>
+            <w:pStyle w:val="TOC1"/>
+            <w:tabs>
+              <w:tab w:val="right" w:leader="dot" w:pos="10456"/>
+            </w:tabs>
+            <w:rPr>
+              <w:rFonts w:eastAsiaTheme="minorEastAsia"/>
+              <w:noProof/>
+              <w:lang w:eastAsia="en-AU"/>
+            </w:rPr>
+          </w:pPr>
+          <w:hyperlink w:anchor="_Toc481246126" w:history="1">
+            <w:r>
+              <w:rPr>
+                <w:rStyle w:val="Hyperlink"/>
+                <w:rFonts w:ascii="Cambria" w:hAnsi="Cambria" w:cstheme="majorHAnsi"/>
+                <w:noProof/>
+              </w:rPr>
+              <w:t>Knowledge Evidence</w:t>
+            </w:r>
+            <w:r>
+              <w:rPr>
+                <w:noProof/>
+                <w:webHidden/>
+              </w:rPr>
+              <w:tab/>
+            </w:r>
+            <w:r>
+              <w:rPr>
+                <w:noProof/>
+                <w:webHidden/>
+              </w:rPr>
+              <w:fldChar w:fldCharType="begin"/>
+            </w:r>
+            <w:r>
+              <w:rPr>
+                <w:noProof/>
+                <w:webHidden/>
+              </w:rPr>
+              <w:instrText xml:space="preserve"> PAGEREF _Toc481246126 \h </w:instrText>
+            </w:r>
+            <w:r>
+              <w:rPr>
+                <w:noProof/>
+                <w:webHidden/>
+              </w:rPr>
+            </w:r>
+            <w:r>
+              <w:rPr>
+                <w:noProof/>
+                <w:webHidden/>
+              </w:rPr>
+              <w:fldChar w:fldCharType="separate"/>
+            </w:r>
+            <w:r>
+              <w:rPr>
+                <w:noProof/>
+                <w:webHidden/>
+              </w:rPr>
+              <w:t>2</w:t>
+            </w:r>
+            <w:r>
+              <w:rPr>
+                <w:noProof/>
+                <w:webHidden/>
+              </w:rPr>
+              <w:fldChar w:fldCharType="end"/>
+            </w:r>
+          </w:hyperlink>
+        </w:p>
+        <w:p>
+          <w:pPr>
+            <w:pStyle w:val="TOC2"/>
+            <w:tabs>
+              <w:tab w:val="right" w:leader="dot" w:pos="10456"/>
+            </w:tabs>
+            <w:rPr>
+              <w:rFonts w:eastAsiaTheme="minorEastAsia"/>
+              <w:noProof/>
+              <w:lang w:eastAsia="en-AU"/>
+            </w:rPr>
+          </w:pPr>
+          <w:hyperlink w:anchor="_Toc481246127" w:history="1">
+            <w:r>
+              <w:rPr>
+                <w:rStyle w:val="Hyperlink"/>
+                <w:rFonts w:ascii="Cambria" w:hAnsi="Cambria" w:cstheme="minorHAnsi"/>
+                <w:noProof/>
+              </w:rPr>
+              <w:t>What is</w:t>
+            </w:r>
+            <w:r>
+              <w:rPr>
+                <w:rStyle w:val="Hyperlink"/>
+                <w:rFonts w:ascii="Cambria" w:hAnsi="Cambria" w:cstheme="minorHAnsi"/>
+                <w:noProof/>
+              </w:rPr>
+              <w:t xml:space="preserve"> </w:t>
+            </w:r>
+            <w:r>
+              <w:rPr>
+                <w:rStyle w:val="Hyperlink"/>
+                <w:rFonts w:ascii="Cambria" w:hAnsi="Cambria" w:cstheme="minorHAnsi"/>
+                <w:noProof/>
+              </w:rPr>
+              <w:t>metric?</w:t>
+            </w:r>
+            <w:r>
+              <w:rPr>
+                <w:noProof/>
+                <w:webHidden/>
+              </w:rPr>
+              <w:tab/>
+            </w:r>
+            <w:r>
+              <w:rPr>
+                <w:noProof/>
+                <w:webHidden/>
+              </w:rPr>
+              <w:fldChar w:fldCharType="begin"/>
+            </w:r>
+            <w:r>
+              <w:rPr>
+                <w:noProof/>
+                <w:webHidden/>
+              </w:rPr>
+              <w:instrText xml:space="preserve"> PAGEREF _Toc481246127 \h </w:instrText>
+            </w:r>
+            <w:r>
+              <w:rPr>
+                <w:noProof/>
+                <w:webHidden/>
+              </w:rPr>
+            </w:r>
+            <w:r>
+              <w:rPr>
+                <w:noProof/>
+                <w:webHidden/>
+              </w:rPr>
+              <w:fldChar w:fldCharType="separate"/>
+            </w:r>
+            <w:r>
+              <w:rPr>
+                <w:noProof/>
+                <w:webHidden/>
+              </w:rPr>
+              <w:t>2</w:t>
+            </w:r>
+            <w:r>
+              <w:rPr>
+                <w:noProof/>
+                <w:webHidden/>
+              </w:rPr>
+              <w:fldChar w:fldCharType="end"/>
+            </w:r>
+          </w:hyperlink>
+        </w:p>
+        <w:p>
+          <w:pPr>
+            <w:pStyle w:val="TOC1"/>
+            <w:tabs>
+              <w:tab w:val="right" w:leader="dot" w:pos="10456"/>
+            </w:tabs>
+            <w:rPr>
+              <w:rFonts w:eastAsiaTheme="minorEastAsia"/>
+              <w:noProof/>
+              <w:lang w:eastAsia="en-AU"/>
+            </w:rPr>
+          </w:pPr>
+          <w:hyperlink w:anchor="_Toc481246128" w:history="1">
+            <w:r>
+              <w:rPr>
+                <w:rStyle w:val="Hyperlink"/>
+                <w:rFonts w:ascii="Cambria" w:hAnsi="Cambria" w:cstheme="majorHAnsi"/>
+                <w:noProof/>
+              </w:rPr>
+              <w:t>Detailed UI elements</w:t>
+            </w:r>
+            <w:r>
+              <w:rPr>
+                <w:noProof/>
+                <w:webHidden/>
+              </w:rPr>
+              <w:tab/>
+            </w:r>
+            <w:r>
+              <w:rPr>
+                <w:noProof/>
+                <w:webHidden/>
+              </w:rPr>
+              <w:fldChar w:fldCharType="begin"/>
+            </w:r>
+            <w:r>
+              <w:rPr>
+                <w:noProof/>
+                <w:webHidden/>
+              </w:rPr>
+              <w:instrText xml:space="preserve"> PAGEREF _Toc481246128 \h </w:instrText>
+            </w:r>
+            <w:r>
+              <w:rPr>
+                <w:noProof/>
+                <w:webHidden/>
+              </w:rPr>
+            </w:r>
+            <w:r>
+              <w:rPr>
+                <w:noProof/>
+                <w:webHidden/>
+              </w:rPr>
+              <w:fldChar w:fldCharType="separate"/>
+            </w:r>
+            <w:r>
+              <w:rPr>
+                <w:noProof/>
+                <w:webHidden/>
+              </w:rPr>
+              <w:t>2</w:t>
+            </w:r>
+            <w:r>
+              <w:rPr>
+                <w:noProof/>
+                <w:webHidden/>
+              </w:rPr>
+              <w:fldChar w:fldCharType="end"/>
+            </w:r>
+          </w:hyperlink>
+        </w:p>
+        <w:p>
+          <w:pPr>
+            <w:pStyle w:val="TOC2"/>
+            <w:tabs>
+              <w:tab w:val="right" w:leader="dot" w:pos="10456"/>
+            </w:tabs>
+            <w:rPr>
+              <w:rFonts w:eastAsiaTheme="minorEastAsia"/>
+              <w:noProof/>
+              <w:lang w:eastAsia="en-AU"/>
+            </w:rPr>
+          </w:pPr>
+          <w:hyperlink w:anchor="_Toc481246129" w:history="1">
+            <w:r>
+              <w:rPr>
+                <w:rStyle w:val="Hyperlink"/>
+                <w:rFonts w:ascii="Cambria" w:hAnsi="Cambria" w:cstheme="minorHAnsi"/>
+                <w:noProof/>
+              </w:rPr>
+              <w:t>How to login to the application:</w:t>
+            </w:r>
+            <w:r>
+              <w:rPr>
+                <w:noProof/>
+                <w:webHidden/>
+              </w:rPr>
+              <w:tab/>
+            </w:r>
+            <w:r>
+              <w:rPr>
+                <w:noProof/>
+                <w:webHidden/>
+              </w:rPr>
+              <w:fldChar w:fldCharType="begin"/>
+            </w:r>
+            <w:r>
+              <w:rPr>
+                <w:noProof/>
+                <w:webHidden/>
+              </w:rPr>
+              <w:instrText xml:space="preserve"> PAGEREF _Toc481246129 \h </w:instrText>
             </w:r>
             <w:r>
               <w:rPr>
@@ -312,7 +614,7 @@
           <w:szCs w:val="28"/>
         </w:rPr>
       </w:pPr>
-      <w:bookmarkStart w:id="1" w:name="_Toc480894778"/>
+      <w:bookmarkStart w:id="2" w:name="_Toc481246124"/>
       <w:r>
         <w:rPr>
           <w:rFonts w:ascii="Cambria" w:hAnsi="Cambria" w:cstheme="majorHAnsi"/>
@@ -323,7 +625,7 @@
         <w:lastRenderedPageBreak/>
         <w:t>Introduction</w:t>
       </w:r>
-      <w:bookmarkEnd w:id="1"/>
+      <w:bookmarkEnd w:id="2"/>
     </w:p>
     <w:p/>
     <w:p>
@@ -342,7 +644,7 @@
           <w:szCs w:val="28"/>
         </w:rPr>
       </w:pPr>
-      <w:bookmarkStart w:id="2" w:name="_Toc480894779"/>
+      <w:bookmarkStart w:id="3" w:name="_Toc481246125"/>
       <w:r>
         <w:rPr>
           <w:rFonts w:ascii="Cambria" w:hAnsi="Cambria" w:cstheme="majorHAnsi"/>
@@ -352,26 +654,82 @@
         </w:rPr>
         <w:t>Detailed user requirements</w:t>
       </w:r>
-      <w:bookmarkEnd w:id="2"/>
+      <w:bookmarkEnd w:id="3"/>
     </w:p>
     <w:p/>
     <w:p>
       <w:r>
         <w:t>The requirements were to be able to search invoices by a number and search for customers by their name, provide the ability to edit invoice and customer details, create a login screen to the application and allow the user to select a background image.</w:t>
       </w:r>
+    </w:p>
+    <w:p>
+      <w:pPr>
+        <w:pStyle w:val="Heading1"/>
+        <w:rPr>
+          <w:rFonts w:ascii="Cambria" w:hAnsi="Cambria" w:cstheme="majorHAnsi"/>
+          <w:b/>
+          <w:sz w:val="28"/>
+          <w:szCs w:val="28"/>
+        </w:rPr>
+      </w:pPr>
+      <w:bookmarkStart w:id="4" w:name="_Toc481246126"/>
+      <w:r>
+        <w:rPr>
+          <w:rFonts w:ascii="Cambria" w:hAnsi="Cambria" w:cstheme="majorHAnsi"/>
+          <w:b/>
+          <w:sz w:val="28"/>
+          <w:szCs w:val="28"/>
+        </w:rPr>
+        <w:t>Knowledge Evidence</w:t>
+      </w:r>
+      <w:bookmarkEnd w:id="4"/>
+    </w:p>
+    <w:p/>
+    <w:p>
+      <w:pPr>
+        <w:pStyle w:val="Heading2"/>
+        <w:rPr>
+          <w:rFonts w:ascii="Cambria" w:hAnsi="Cambria" w:cstheme="minorHAnsi"/>
+          <w:b/>
+          <w:sz w:val="28"/>
+          <w:szCs w:val="28"/>
+          <w:u w:val="single"/>
+        </w:rPr>
+      </w:pPr>
+      <w:bookmarkStart w:id="5" w:name="_Toc481246127"/>
+      <w:r>
+        <w:rPr>
+          <w:rFonts w:ascii="Cambria" w:hAnsi="Cambria" w:cstheme="minorHAnsi"/>
+          <w:b/>
+          <w:sz w:val="28"/>
+          <w:szCs w:val="28"/>
+          <w:u w:val="single"/>
+        </w:rPr>
+        <w:t>What is metric?</w:t>
+      </w:r>
+      <w:bookmarkEnd w:id="5"/>
+    </w:p>
+    <w:p/>
+    <w:p>
+      <w:bookmarkStart w:id="6" w:name="_GoBack"/>
+      <w:bookmarkEnd w:id="6"/>
     </w:p>
     <w:p/>
     <w:p/>
     <w:p>
       <w:pPr>
         <w:pStyle w:val="Heading1"/>
+      </w:pPr>
+      <w:bookmarkStart w:id="7" w:name="_Toc481246128"/>
+      <w:r>
         <w:rPr>
           <w:rFonts w:ascii="Cambria" w:hAnsi="Cambria" w:cstheme="majorHAnsi"/>
           <w:b/>
           <w:sz w:val="28"/>
           <w:szCs w:val="28"/>
         </w:rPr>
-      </w:pPr>
+        <w:t xml:space="preserve">Detailed </w:t>
+      </w:r>
       <w:r>
         <w:rPr>
           <w:rFonts w:ascii="Cambria" w:hAnsi="Cambria" w:cstheme="majorHAnsi"/>
@@ -379,14 +737,1465 @@
           <w:sz w:val="28"/>
           <w:szCs w:val="28"/>
         </w:rPr>
-        <w:t>What is metric?</w:t>
-      </w:r>
+        <w:t>UI elements</w:t>
+      </w:r>
+      <w:bookmarkEnd w:id="7"/>
     </w:p>
     <w:p/>
     <w:p>
-      <w:bookmarkStart w:id="3" w:name="_GoBack"/>
-      <w:bookmarkEnd w:id="3"/>
-    </w:p>
+      <w:pPr>
+        <w:pStyle w:val="Heading2"/>
+        <w:rPr>
+          <w:rFonts w:ascii="Cambria" w:hAnsi="Cambria" w:cstheme="minorHAnsi"/>
+          <w:b/>
+          <w:sz w:val="28"/>
+          <w:szCs w:val="28"/>
+          <w:u w:val="single"/>
+        </w:rPr>
+      </w:pPr>
+      <w:bookmarkStart w:id="8" w:name="_Toc481246129"/>
+      <w:r>
+        <w:rPr>
+          <w:rFonts w:ascii="Cambria" w:hAnsi="Cambria" w:cstheme="minorHAnsi"/>
+          <w:b/>
+          <w:sz w:val="28"/>
+          <w:szCs w:val="28"/>
+          <w:u w:val="single"/>
+        </w:rPr>
+        <w:t>How to login to the application:</w:t>
+      </w:r>
+      <w:bookmarkEnd w:id="8"/>
+    </w:p>
+    <w:p/>
+    <w:p>
+      <w:r>
+        <w:t>To log in to the application you input the correct username and password and hit login. The characters in the password textbox are shown as asterisks.</w:t>
+      </w:r>
+    </w:p>
+    <w:p>
+      <w:r>
+        <w:rPr>
+          <w:noProof/>
+          <w:lang w:eastAsia="en-AU"/>
+        </w:rPr>
+        <w:drawing>
+          <wp:inline distT="0" distB="0" distL="0" distR="0" wp14:anchorId="36AECC4D">
+            <wp:extent cx="3562350" cy="1746250"/>
+            <wp:effectExtent l="19050" t="19050" r="19050" b="25400"/>
+            <wp:docPr id="2" name="Picture 2"/>
+            <wp:cNvGraphicFramePr>
+              <a:graphicFrameLocks xmlns:a="http://schemas.openxmlformats.org/drawingml/2006/main" noChangeAspect="1"/>
+            </wp:cNvGraphicFramePr>
+            <a:graphic xmlns:a="http://schemas.openxmlformats.org/drawingml/2006/main">
+              <a:graphicData uri="http://schemas.openxmlformats.org/drawingml/2006/picture">
+                <pic:pic xmlns:pic="http://schemas.openxmlformats.org/drawingml/2006/picture">
+                  <pic:nvPicPr>
+                    <pic:cNvPr id="0" name="Picture 2"/>
+                    <pic:cNvPicPr>
+                      <a:picLocks noChangeAspect="1" noChangeArrowheads="1"/>
+                    </pic:cNvPicPr>
+                  </pic:nvPicPr>
+                  <pic:blipFill>
+                    <a:blip r:embed="rId6">
+                      <a:extLst>
+                        <a:ext uri="{28A0092B-C50C-407E-A947-70E740481C1C}">
+                          <a14:useLocalDpi xmlns:a14="http://schemas.microsoft.com/office/drawing/2010/main" val="0"/>
+                        </a:ext>
+                      </a:extLst>
+                    </a:blip>
+                    <a:srcRect/>
+                    <a:stretch>
+                      <a:fillRect/>
+                    </a:stretch>
+                  </pic:blipFill>
+                  <pic:spPr bwMode="auto">
+                    <a:xfrm>
+                      <a:off x="0" y="0"/>
+                      <a:ext cx="3562350" cy="1746250"/>
+                    </a:xfrm>
+                    <a:prstGeom prst="rect">
+                      <a:avLst/>
+                    </a:prstGeom>
+                    <a:noFill/>
+                    <a:ln>
+                      <a:solidFill>
+                        <a:schemeClr val="accent1"/>
+                      </a:solidFill>
+                    </a:ln>
+                  </pic:spPr>
+                </pic:pic>
+              </a:graphicData>
+            </a:graphic>
+          </wp:inline>
+        </w:drawing>
+      </w:r>
+    </w:p>
+    <w:p>
+      <w:r>
+        <w:t>If you input the wrong username or password a message is shown saying to the user Input Error and to try again as shown below.</w:t>
+      </w:r>
+    </w:p>
+    <w:p>
+      <w:pPr>
+        <w:rPr>
+          <w:noProof/>
+          <w:lang w:eastAsia="en-AU"/>
+        </w:rPr>
+      </w:pPr>
+      <w:r>
+        <w:rPr>
+          <w:noProof/>
+          <w:lang w:eastAsia="en-AU"/>
+        </w:rPr>
+        <w:t xml:space="preserve"> </w:t>
+      </w:r>
+      <w:r>
+        <w:rPr>
+          <w:noProof/>
+          <w:lang w:eastAsia="en-AU"/>
+        </w:rPr>
+        <w:drawing>
+          <wp:inline distT="0" distB="0" distL="0" distR="0" wp14:anchorId="15CE042E" wp14:editId="1B831FBF">
+            <wp:extent cx="1403947" cy="1473200"/>
+            <wp:effectExtent l="19050" t="19050" r="25400" b="12700"/>
+            <wp:docPr id="1" name="Picture 1"/>
+            <wp:cNvGraphicFramePr>
+              <a:graphicFrameLocks xmlns:a="http://schemas.openxmlformats.org/drawingml/2006/main" noChangeAspect="1"/>
+            </wp:cNvGraphicFramePr>
+            <a:graphic xmlns:a="http://schemas.openxmlformats.org/drawingml/2006/main">
+              <a:graphicData uri="http://schemas.openxmlformats.org/drawingml/2006/picture">
+                <pic:pic xmlns:pic="http://schemas.openxmlformats.org/drawingml/2006/picture">
+                  <pic:nvPicPr>
+                    <pic:cNvPr id="1" name=""/>
+                    <pic:cNvPicPr/>
+                  </pic:nvPicPr>
+                  <pic:blipFill>
+                    <a:blip r:embed="rId7"/>
+                    <a:stretch>
+                      <a:fillRect/>
+                    </a:stretch>
+                  </pic:blipFill>
+                  <pic:spPr>
+                    <a:xfrm>
+                      <a:off x="0" y="0"/>
+                      <a:ext cx="1419536" cy="1489558"/>
+                    </a:xfrm>
+                    <a:prstGeom prst="rect">
+                      <a:avLst/>
+                    </a:prstGeom>
+                    <a:ln>
+                      <a:solidFill>
+                        <a:schemeClr val="accent1"/>
+                      </a:solidFill>
+                    </a:ln>
+                  </pic:spPr>
+                </pic:pic>
+              </a:graphicData>
+            </a:graphic>
+          </wp:inline>
+        </w:drawing>
+      </w:r>
+    </w:p>
+    <w:p>
+      <w:pPr>
+        <w:rPr>
+          <w:rFonts w:ascii="Cambria" w:eastAsiaTheme="majorEastAsia" w:hAnsi="Cambria" w:cstheme="minorHAnsi"/>
+          <w:b/>
+          <w:color w:val="2F5496" w:themeColor="accent1" w:themeShade="BF"/>
+          <w:sz w:val="28"/>
+          <w:szCs w:val="28"/>
+          <w:u w:val="single"/>
+        </w:rPr>
+      </w:pPr>
+      <w:bookmarkStart w:id="9" w:name="_Hlk480915614"/>
+      <w:r>
+        <w:rPr>
+          <w:rFonts w:ascii="Cambria" w:eastAsiaTheme="majorEastAsia" w:hAnsi="Cambria" w:cstheme="minorHAnsi"/>
+          <w:b/>
+          <w:color w:val="2F5496" w:themeColor="accent1" w:themeShade="BF"/>
+          <w:sz w:val="28"/>
+          <w:szCs w:val="28"/>
+          <w:u w:val="single"/>
+        </w:rPr>
+        <w:lastRenderedPageBreak/>
+        <w:t>How to search for customers by name</w:t>
+      </w:r>
+      <w:r>
+        <w:rPr>
+          <w:rFonts w:ascii="Cambria" w:eastAsiaTheme="majorEastAsia" w:hAnsi="Cambria" w:cstheme="minorHAnsi"/>
+          <w:b/>
+          <w:color w:val="2F5496" w:themeColor="accent1" w:themeShade="BF"/>
+          <w:sz w:val="28"/>
+          <w:szCs w:val="28"/>
+          <w:u w:val="single"/>
+        </w:rPr>
+        <w:t>:</w:t>
+      </w:r>
+    </w:p>
+    <w:bookmarkEnd w:id="9"/>
+    <w:p>
+      <w:r>
+        <w:t>Input</w:t>
+      </w:r>
+      <w:r>
+        <w:t xml:space="preserve"> the customer name into the text box and hit search. </w:t>
+      </w:r>
+      <w:r>
+        <w:rPr>
+          <w:noProof/>
+          <w:lang w:eastAsia="en-AU"/>
+        </w:rPr>
+        <w:drawing>
+          <wp:inline distT="0" distB="0" distL="0" distR="0" wp14:anchorId="72093655" wp14:editId="2BDC4C18">
+            <wp:extent cx="6540836" cy="2394073"/>
+            <wp:effectExtent l="19050" t="19050" r="12700" b="25400"/>
+            <wp:docPr id="3" name="Picture 3"/>
+            <wp:cNvGraphicFramePr>
+              <a:graphicFrameLocks xmlns:a="http://schemas.openxmlformats.org/drawingml/2006/main" noChangeAspect="1"/>
+            </wp:cNvGraphicFramePr>
+            <a:graphic xmlns:a="http://schemas.openxmlformats.org/drawingml/2006/main">
+              <a:graphicData uri="http://schemas.openxmlformats.org/drawingml/2006/picture">
+                <pic:pic xmlns:pic="http://schemas.openxmlformats.org/drawingml/2006/picture">
+                  <pic:nvPicPr>
+                    <pic:cNvPr id="1" name=""/>
+                    <pic:cNvPicPr/>
+                  </pic:nvPicPr>
+                  <pic:blipFill>
+                    <a:blip r:embed="rId8"/>
+                    <a:stretch>
+                      <a:fillRect/>
+                    </a:stretch>
+                  </pic:blipFill>
+                  <pic:spPr>
+                    <a:xfrm>
+                      <a:off x="0" y="0"/>
+                      <a:ext cx="6540836" cy="2394073"/>
+                    </a:xfrm>
+                    <a:prstGeom prst="rect">
+                      <a:avLst/>
+                    </a:prstGeom>
+                    <a:noFill/>
+                    <a:ln>
+                      <a:solidFill>
+                        <a:schemeClr val="accent1"/>
+                      </a:solidFill>
+                    </a:ln>
+                  </pic:spPr>
+                </pic:pic>
+              </a:graphicData>
+            </a:graphic>
+          </wp:inline>
+        </w:drawing>
+      </w:r>
+    </w:p>
+    <w:p>
+      <w:r>
+        <w:t>The customer list will then be filtered to show only customers of the given name.</w:t>
+      </w:r>
+    </w:p>
+    <w:p>
+      <w:r>
+        <w:rPr>
+          <w:noProof/>
+          <w:lang w:eastAsia="en-AU"/>
+        </w:rPr>
+        <w:drawing>
+          <wp:inline distT="0" distB="0" distL="0" distR="0" wp14:anchorId="1270115F" wp14:editId="699CA5AE">
+            <wp:extent cx="6645910" cy="2129790"/>
+            <wp:effectExtent l="19050" t="19050" r="21590" b="22860"/>
+            <wp:docPr id="4" name="Picture 4"/>
+            <wp:cNvGraphicFramePr>
+              <a:graphicFrameLocks xmlns:a="http://schemas.openxmlformats.org/drawingml/2006/main" noChangeAspect="1"/>
+            </wp:cNvGraphicFramePr>
+            <a:graphic xmlns:a="http://schemas.openxmlformats.org/drawingml/2006/main">
+              <a:graphicData uri="http://schemas.openxmlformats.org/drawingml/2006/picture">
+                <pic:pic xmlns:pic="http://schemas.openxmlformats.org/drawingml/2006/picture">
+                  <pic:nvPicPr>
+                    <pic:cNvPr id="1" name=""/>
+                    <pic:cNvPicPr/>
+                  </pic:nvPicPr>
+                  <pic:blipFill>
+                    <a:blip r:embed="rId9"/>
+                    <a:stretch>
+                      <a:fillRect/>
+                    </a:stretch>
+                  </pic:blipFill>
+                  <pic:spPr>
+                    <a:xfrm>
+                      <a:off x="0" y="0"/>
+                      <a:ext cx="6645910" cy="2129790"/>
+                    </a:xfrm>
+                    <a:prstGeom prst="rect">
+                      <a:avLst/>
+                    </a:prstGeom>
+                    <a:noFill/>
+                    <a:ln>
+                      <a:solidFill>
+                        <a:schemeClr val="accent1"/>
+                      </a:solidFill>
+                    </a:ln>
+                  </pic:spPr>
+                </pic:pic>
+              </a:graphicData>
+            </a:graphic>
+          </wp:inline>
+        </w:drawing>
+      </w:r>
+    </w:p>
+    <w:p>
+      <w:pPr>
+        <w:rPr>
+          <w:rFonts w:ascii="Cambria" w:eastAsiaTheme="majorEastAsia" w:hAnsi="Cambria" w:cstheme="minorHAnsi"/>
+          <w:b/>
+          <w:color w:val="2F5496" w:themeColor="accent1" w:themeShade="BF"/>
+          <w:sz w:val="28"/>
+          <w:szCs w:val="28"/>
+          <w:u w:val="single"/>
+        </w:rPr>
+      </w:pPr>
+      <w:r>
+        <w:rPr>
+          <w:rFonts w:ascii="Cambria" w:eastAsiaTheme="majorEastAsia" w:hAnsi="Cambria" w:cstheme="minorHAnsi"/>
+          <w:b/>
+          <w:color w:val="2F5496" w:themeColor="accent1" w:themeShade="BF"/>
+          <w:sz w:val="28"/>
+          <w:szCs w:val="28"/>
+          <w:u w:val="single"/>
+        </w:rPr>
+        <w:br w:type="page"/>
+      </w:r>
+    </w:p>
+    <w:p>
+      <w:pPr>
+        <w:rPr>
+          <w:rFonts w:ascii="Cambria" w:eastAsiaTheme="majorEastAsia" w:hAnsi="Cambria" w:cstheme="minorHAnsi"/>
+          <w:b/>
+          <w:color w:val="2F5496" w:themeColor="accent1" w:themeShade="BF"/>
+          <w:sz w:val="28"/>
+          <w:szCs w:val="28"/>
+          <w:u w:val="single"/>
+        </w:rPr>
+      </w:pPr>
+      <w:r>
+        <w:rPr>
+          <w:rFonts w:ascii="Cambria" w:eastAsiaTheme="majorEastAsia" w:hAnsi="Cambria" w:cstheme="minorHAnsi"/>
+          <w:b/>
+          <w:color w:val="2F5496" w:themeColor="accent1" w:themeShade="BF"/>
+          <w:sz w:val="28"/>
+          <w:szCs w:val="28"/>
+          <w:u w:val="single"/>
+        </w:rPr>
+        <w:lastRenderedPageBreak/>
+        <w:t>How to search for</w:t>
+      </w:r>
+      <w:r>
+        <w:rPr>
+          <w:rFonts w:ascii="Cambria" w:eastAsiaTheme="majorEastAsia" w:hAnsi="Cambria" w:cstheme="minorHAnsi"/>
+          <w:b/>
+          <w:color w:val="2F5496" w:themeColor="accent1" w:themeShade="BF"/>
+          <w:sz w:val="28"/>
+          <w:szCs w:val="28"/>
+          <w:u w:val="single"/>
+        </w:rPr>
+        <w:t xml:space="preserve"> </w:t>
+      </w:r>
+      <w:proofErr w:type="spellStart"/>
+      <w:r>
+        <w:rPr>
+          <w:rFonts w:ascii="Cambria" w:eastAsiaTheme="majorEastAsia" w:hAnsi="Cambria" w:cstheme="minorHAnsi"/>
+          <w:b/>
+          <w:color w:val="2F5496" w:themeColor="accent1" w:themeShade="BF"/>
+          <w:sz w:val="28"/>
+          <w:szCs w:val="28"/>
+          <w:u w:val="single"/>
+        </w:rPr>
+        <w:t>a</w:t>
+      </w:r>
+      <w:proofErr w:type="spellEnd"/>
+      <w:r>
+        <w:rPr>
+          <w:rFonts w:ascii="Cambria" w:eastAsiaTheme="majorEastAsia" w:hAnsi="Cambria" w:cstheme="minorHAnsi"/>
+          <w:b/>
+          <w:color w:val="2F5496" w:themeColor="accent1" w:themeShade="BF"/>
+          <w:sz w:val="28"/>
+          <w:szCs w:val="28"/>
+          <w:u w:val="single"/>
+        </w:rPr>
+        <w:t xml:space="preserve"> </w:t>
+      </w:r>
+      <w:r>
+        <w:rPr>
+          <w:rFonts w:ascii="Cambria" w:eastAsiaTheme="majorEastAsia" w:hAnsi="Cambria" w:cstheme="minorHAnsi"/>
+          <w:b/>
+          <w:color w:val="2F5496" w:themeColor="accent1" w:themeShade="BF"/>
+          <w:sz w:val="28"/>
+          <w:szCs w:val="28"/>
+          <w:u w:val="single"/>
+        </w:rPr>
+        <w:t>invoice</w:t>
+      </w:r>
+      <w:r>
+        <w:rPr>
+          <w:rFonts w:ascii="Cambria" w:eastAsiaTheme="majorEastAsia" w:hAnsi="Cambria" w:cstheme="minorHAnsi"/>
+          <w:b/>
+          <w:color w:val="2F5496" w:themeColor="accent1" w:themeShade="BF"/>
+          <w:sz w:val="28"/>
+          <w:szCs w:val="28"/>
+          <w:u w:val="single"/>
+        </w:rPr>
+        <w:t xml:space="preserve"> by </w:t>
+      </w:r>
+      <w:r>
+        <w:rPr>
+          <w:rFonts w:ascii="Cambria" w:eastAsiaTheme="majorEastAsia" w:hAnsi="Cambria" w:cstheme="minorHAnsi"/>
+          <w:b/>
+          <w:color w:val="2F5496" w:themeColor="accent1" w:themeShade="BF"/>
+          <w:sz w:val="28"/>
+          <w:szCs w:val="28"/>
+          <w:u w:val="single"/>
+        </w:rPr>
+        <w:t>id:</w:t>
+      </w:r>
+    </w:p>
+    <w:p>
+      <w:r>
+        <w:t>Input</w:t>
+      </w:r>
+      <w:r>
+        <w:t xml:space="preserve"> the invoice id into the text box and hit search.</w:t>
+      </w:r>
+    </w:p>
+    <w:p>
+      <w:r>
+        <w:rPr>
+          <w:noProof/>
+          <w:lang w:eastAsia="en-AU"/>
+        </w:rPr>
+        <w:drawing>
+          <wp:inline distT="0" distB="0" distL="0" distR="0" wp14:anchorId="48D8D76B" wp14:editId="43A0B60D">
+            <wp:extent cx="6420180" cy="2222614"/>
+            <wp:effectExtent l="19050" t="19050" r="19050" b="25400"/>
+            <wp:docPr id="14" name="Picture 14"/>
+            <wp:cNvGraphicFramePr>
+              <a:graphicFrameLocks xmlns:a="http://schemas.openxmlformats.org/drawingml/2006/main" noChangeAspect="1"/>
+            </wp:cNvGraphicFramePr>
+            <a:graphic xmlns:a="http://schemas.openxmlformats.org/drawingml/2006/main">
+              <a:graphicData uri="http://schemas.openxmlformats.org/drawingml/2006/picture">
+                <pic:pic xmlns:pic="http://schemas.openxmlformats.org/drawingml/2006/picture">
+                  <pic:nvPicPr>
+                    <pic:cNvPr id="1" name=""/>
+                    <pic:cNvPicPr/>
+                  </pic:nvPicPr>
+                  <pic:blipFill>
+                    <a:blip r:embed="rId10"/>
+                    <a:stretch>
+                      <a:fillRect/>
+                    </a:stretch>
+                  </pic:blipFill>
+                  <pic:spPr>
+                    <a:xfrm>
+                      <a:off x="0" y="0"/>
+                      <a:ext cx="6420180" cy="2222614"/>
+                    </a:xfrm>
+                    <a:prstGeom prst="rect">
+                      <a:avLst/>
+                    </a:prstGeom>
+                    <a:noFill/>
+                    <a:ln>
+                      <a:solidFill>
+                        <a:schemeClr val="accent1"/>
+                      </a:solidFill>
+                    </a:ln>
+                  </pic:spPr>
+                </pic:pic>
+              </a:graphicData>
+            </a:graphic>
+          </wp:inline>
+        </w:drawing>
+      </w:r>
+    </w:p>
+    <w:p>
+      <w:r>
+        <w:t>The invoice list will then be filtered to show only the invoice of the given id.</w:t>
+      </w:r>
+    </w:p>
+    <w:p>
+      <w:r>
+        <w:rPr>
+          <w:noProof/>
+          <w:lang w:eastAsia="en-AU"/>
+        </w:rPr>
+        <w:drawing>
+          <wp:inline distT="0" distB="0" distL="0" distR="0" wp14:anchorId="7C3549AC" wp14:editId="0E00493E">
+            <wp:extent cx="6286823" cy="1968601"/>
+            <wp:effectExtent l="19050" t="19050" r="19050" b="12700"/>
+            <wp:docPr id="16" name="Picture 16"/>
+            <wp:cNvGraphicFramePr>
+              <a:graphicFrameLocks xmlns:a="http://schemas.openxmlformats.org/drawingml/2006/main" noChangeAspect="1"/>
+            </wp:cNvGraphicFramePr>
+            <a:graphic xmlns:a="http://schemas.openxmlformats.org/drawingml/2006/main">
+              <a:graphicData uri="http://schemas.openxmlformats.org/drawingml/2006/picture">
+                <pic:pic xmlns:pic="http://schemas.openxmlformats.org/drawingml/2006/picture">
+                  <pic:nvPicPr>
+                    <pic:cNvPr id="1" name=""/>
+                    <pic:cNvPicPr/>
+                  </pic:nvPicPr>
+                  <pic:blipFill>
+                    <a:blip r:embed="rId11"/>
+                    <a:stretch>
+                      <a:fillRect/>
+                    </a:stretch>
+                  </pic:blipFill>
+                  <pic:spPr>
+                    <a:xfrm>
+                      <a:off x="0" y="0"/>
+                      <a:ext cx="6286823" cy="1968601"/>
+                    </a:xfrm>
+                    <a:prstGeom prst="rect">
+                      <a:avLst/>
+                    </a:prstGeom>
+                    <a:noFill/>
+                    <a:ln>
+                      <a:solidFill>
+                        <a:schemeClr val="accent1"/>
+                      </a:solidFill>
+                    </a:ln>
+                  </pic:spPr>
+                </pic:pic>
+              </a:graphicData>
+            </a:graphic>
+          </wp:inline>
+        </w:drawing>
+      </w:r>
+    </w:p>
+    <w:p>
+      <w:pPr>
+        <w:rPr>
+          <w:rFonts w:ascii="Cambria" w:eastAsiaTheme="majorEastAsia" w:hAnsi="Cambria" w:cstheme="minorHAnsi"/>
+          <w:b/>
+          <w:color w:val="2F5496" w:themeColor="accent1" w:themeShade="BF"/>
+          <w:sz w:val="28"/>
+          <w:szCs w:val="28"/>
+          <w:u w:val="single"/>
+        </w:rPr>
+      </w:pPr>
+      <w:r>
+        <w:rPr>
+          <w:rFonts w:ascii="Cambria" w:eastAsiaTheme="majorEastAsia" w:hAnsi="Cambria" w:cstheme="minorHAnsi"/>
+          <w:b/>
+          <w:color w:val="2F5496" w:themeColor="accent1" w:themeShade="BF"/>
+          <w:sz w:val="28"/>
+          <w:szCs w:val="28"/>
+          <w:u w:val="single"/>
+        </w:rPr>
+        <w:t xml:space="preserve">How to </w:t>
+      </w:r>
+      <w:r>
+        <w:rPr>
+          <w:rFonts w:ascii="Cambria" w:eastAsiaTheme="majorEastAsia" w:hAnsi="Cambria" w:cstheme="minorHAnsi"/>
+          <w:b/>
+          <w:color w:val="2F5496" w:themeColor="accent1" w:themeShade="BF"/>
+          <w:sz w:val="28"/>
+          <w:szCs w:val="28"/>
+          <w:u w:val="single"/>
+        </w:rPr>
+        <w:t>add</w:t>
+      </w:r>
+      <w:r>
+        <w:rPr>
+          <w:rFonts w:ascii="Cambria" w:eastAsiaTheme="majorEastAsia" w:hAnsi="Cambria" w:cstheme="minorHAnsi"/>
+          <w:b/>
+          <w:color w:val="2F5496" w:themeColor="accent1" w:themeShade="BF"/>
+          <w:sz w:val="28"/>
+          <w:szCs w:val="28"/>
+          <w:u w:val="single"/>
+        </w:rPr>
+        <w:t xml:space="preserve"> </w:t>
+      </w:r>
+      <w:r>
+        <w:rPr>
+          <w:rFonts w:ascii="Cambria" w:eastAsiaTheme="majorEastAsia" w:hAnsi="Cambria" w:cstheme="minorHAnsi"/>
+          <w:b/>
+          <w:color w:val="2F5496" w:themeColor="accent1" w:themeShade="BF"/>
+          <w:sz w:val="28"/>
+          <w:szCs w:val="28"/>
+          <w:u w:val="single"/>
+        </w:rPr>
+        <w:t>a</w:t>
+      </w:r>
+      <w:r>
+        <w:rPr>
+          <w:rFonts w:ascii="Cambria" w:eastAsiaTheme="majorEastAsia" w:hAnsi="Cambria" w:cstheme="minorHAnsi"/>
+          <w:b/>
+          <w:color w:val="2F5496" w:themeColor="accent1" w:themeShade="BF"/>
+          <w:sz w:val="28"/>
+          <w:szCs w:val="28"/>
+          <w:u w:val="single"/>
+        </w:rPr>
+        <w:t xml:space="preserve"> customer</w:t>
+      </w:r>
+      <w:r>
+        <w:rPr>
+          <w:rFonts w:ascii="Cambria" w:eastAsiaTheme="majorEastAsia" w:hAnsi="Cambria" w:cstheme="minorHAnsi"/>
+          <w:b/>
+          <w:color w:val="2F5496" w:themeColor="accent1" w:themeShade="BF"/>
+          <w:sz w:val="28"/>
+          <w:szCs w:val="28"/>
+          <w:u w:val="single"/>
+        </w:rPr>
+        <w:t>:</w:t>
+      </w:r>
+    </w:p>
+    <w:p>
+      <w:r>
+        <w:t>Input a customer name and address into the fields and hit add</w:t>
+      </w:r>
+      <w:r>
+        <w:t>.</w:t>
+      </w:r>
+      <w:r>
+        <w:t xml:space="preserve"> </w:t>
+      </w:r>
+      <w:r>
+        <w:t>T</w:t>
+      </w:r>
+      <w:r>
+        <w:t>he customer id field is auto-populated with the next customer id.</w:t>
+      </w:r>
+      <w:r>
+        <w:t xml:space="preserve"> The new customer will then be shown in the customer list.</w:t>
+      </w:r>
+    </w:p>
+    <w:p>
+      <w:r>
+        <w:rPr>
+          <w:noProof/>
+          <w:lang w:eastAsia="en-AU"/>
+        </w:rPr>
+        <w:drawing>
+          <wp:inline distT="0" distB="0" distL="0" distR="0" wp14:anchorId="1E618693" wp14:editId="3BE444BC">
+            <wp:extent cx="6645910" cy="972185"/>
+            <wp:effectExtent l="19050" t="19050" r="21590" b="18415"/>
+            <wp:docPr id="5" name="Picture 5"/>
+            <wp:cNvGraphicFramePr>
+              <a:graphicFrameLocks xmlns:a="http://schemas.openxmlformats.org/drawingml/2006/main" noChangeAspect="1"/>
+            </wp:cNvGraphicFramePr>
+            <a:graphic xmlns:a="http://schemas.openxmlformats.org/drawingml/2006/main">
+              <a:graphicData uri="http://schemas.openxmlformats.org/drawingml/2006/picture">
+                <pic:pic xmlns:pic="http://schemas.openxmlformats.org/drawingml/2006/picture">
+                  <pic:nvPicPr>
+                    <pic:cNvPr id="1" name=""/>
+                    <pic:cNvPicPr/>
+                  </pic:nvPicPr>
+                  <pic:blipFill>
+                    <a:blip r:embed="rId12"/>
+                    <a:stretch>
+                      <a:fillRect/>
+                    </a:stretch>
+                  </pic:blipFill>
+                  <pic:spPr>
+                    <a:xfrm>
+                      <a:off x="0" y="0"/>
+                      <a:ext cx="6645910" cy="972185"/>
+                    </a:xfrm>
+                    <a:prstGeom prst="rect">
+                      <a:avLst/>
+                    </a:prstGeom>
+                    <a:noFill/>
+                    <a:ln>
+                      <a:solidFill>
+                        <a:schemeClr val="accent1"/>
+                      </a:solidFill>
+                    </a:ln>
+                  </pic:spPr>
+                </pic:pic>
+              </a:graphicData>
+            </a:graphic>
+          </wp:inline>
+        </w:drawing>
+      </w:r>
+    </w:p>
+    <w:p>
+      <w:r>
+        <w:t>If you hit add before filling in all the fields the user will be displayed a message saying to try again.</w:t>
+      </w:r>
+    </w:p>
+    <w:p>
+      <w:r>
+        <w:rPr>
+          <w:noProof/>
+          <w:lang w:eastAsia="en-AU"/>
+        </w:rPr>
+        <w:drawing>
+          <wp:inline distT="0" distB="0" distL="0" distR="0" wp14:anchorId="6AB8C792" wp14:editId="064AB026">
+            <wp:extent cx="2389688" cy="1555750"/>
+            <wp:effectExtent l="19050" t="19050" r="10795" b="25400"/>
+            <wp:docPr id="6" name="Picture 6"/>
+            <wp:cNvGraphicFramePr>
+              <a:graphicFrameLocks xmlns:a="http://schemas.openxmlformats.org/drawingml/2006/main" noChangeAspect="1"/>
+            </wp:cNvGraphicFramePr>
+            <a:graphic xmlns:a="http://schemas.openxmlformats.org/drawingml/2006/main">
+              <a:graphicData uri="http://schemas.openxmlformats.org/drawingml/2006/picture">
+                <pic:pic xmlns:pic="http://schemas.openxmlformats.org/drawingml/2006/picture">
+                  <pic:nvPicPr>
+                    <pic:cNvPr id="1" name=""/>
+                    <pic:cNvPicPr/>
+                  </pic:nvPicPr>
+                  <pic:blipFill>
+                    <a:blip r:embed="rId13"/>
+                    <a:stretch>
+                      <a:fillRect/>
+                    </a:stretch>
+                  </pic:blipFill>
+                  <pic:spPr>
+                    <a:xfrm>
+                      <a:off x="0" y="0"/>
+                      <a:ext cx="2407912" cy="1567615"/>
+                    </a:xfrm>
+                    <a:prstGeom prst="rect">
+                      <a:avLst/>
+                    </a:prstGeom>
+                    <a:noFill/>
+                    <a:ln>
+                      <a:solidFill>
+                        <a:schemeClr val="accent1"/>
+                      </a:solidFill>
+                    </a:ln>
+                  </pic:spPr>
+                </pic:pic>
+              </a:graphicData>
+            </a:graphic>
+          </wp:inline>
+        </w:drawing>
+      </w:r>
+    </w:p>
+    <w:p/>
+    <w:p>
+      <w:pPr>
+        <w:rPr>
+          <w:rFonts w:ascii="Cambria" w:eastAsiaTheme="majorEastAsia" w:hAnsi="Cambria" w:cstheme="minorHAnsi"/>
+          <w:b/>
+          <w:color w:val="2F5496" w:themeColor="accent1" w:themeShade="BF"/>
+          <w:sz w:val="28"/>
+          <w:szCs w:val="28"/>
+          <w:u w:val="single"/>
+        </w:rPr>
+      </w:pPr>
+      <w:r>
+        <w:rPr>
+          <w:rFonts w:ascii="Cambria" w:eastAsiaTheme="majorEastAsia" w:hAnsi="Cambria" w:cstheme="minorHAnsi"/>
+          <w:b/>
+          <w:color w:val="2F5496" w:themeColor="accent1" w:themeShade="BF"/>
+          <w:sz w:val="28"/>
+          <w:szCs w:val="28"/>
+          <w:u w:val="single"/>
+        </w:rPr>
+        <w:lastRenderedPageBreak/>
+        <w:t xml:space="preserve">How to </w:t>
+      </w:r>
+      <w:r>
+        <w:rPr>
+          <w:rFonts w:ascii="Cambria" w:eastAsiaTheme="majorEastAsia" w:hAnsi="Cambria" w:cstheme="minorHAnsi"/>
+          <w:b/>
+          <w:color w:val="2F5496" w:themeColor="accent1" w:themeShade="BF"/>
+          <w:sz w:val="28"/>
+          <w:szCs w:val="28"/>
+          <w:u w:val="single"/>
+        </w:rPr>
+        <w:t>view</w:t>
+      </w:r>
+      <w:r>
+        <w:rPr>
+          <w:rFonts w:ascii="Cambria" w:eastAsiaTheme="majorEastAsia" w:hAnsi="Cambria" w:cstheme="minorHAnsi"/>
+          <w:b/>
+          <w:color w:val="2F5496" w:themeColor="accent1" w:themeShade="BF"/>
+          <w:sz w:val="28"/>
+          <w:szCs w:val="28"/>
+          <w:u w:val="single"/>
+        </w:rPr>
+        <w:t xml:space="preserve"> </w:t>
+      </w:r>
+      <w:r>
+        <w:rPr>
+          <w:rFonts w:ascii="Cambria" w:eastAsiaTheme="majorEastAsia" w:hAnsi="Cambria" w:cstheme="minorHAnsi"/>
+          <w:b/>
+          <w:color w:val="2F5496" w:themeColor="accent1" w:themeShade="BF"/>
+          <w:sz w:val="28"/>
+          <w:szCs w:val="28"/>
+          <w:u w:val="single"/>
+        </w:rPr>
+        <w:t>invoices for a customer:</w:t>
+      </w:r>
+    </w:p>
+    <w:p>
+      <w:r>
+        <w:t>Search for a customer by th</w:t>
+      </w:r>
+      <w:r>
+        <w:t>eir name and hit view invoices.</w:t>
+      </w:r>
+    </w:p>
+    <w:p>
+      <w:r>
+        <w:rPr>
+          <w:noProof/>
+          <w:lang w:eastAsia="en-AU"/>
+        </w:rPr>
+        <w:drawing>
+          <wp:inline distT="0" distB="0" distL="0" distR="0" wp14:anchorId="6D25A60A" wp14:editId="389CC59F">
+            <wp:extent cx="6645910" cy="1828800"/>
+            <wp:effectExtent l="19050" t="19050" r="21590" b="19050"/>
+            <wp:docPr id="9" name="Picture 9"/>
+            <wp:cNvGraphicFramePr>
+              <a:graphicFrameLocks xmlns:a="http://schemas.openxmlformats.org/drawingml/2006/main" noChangeAspect="1"/>
+            </wp:cNvGraphicFramePr>
+            <a:graphic xmlns:a="http://schemas.openxmlformats.org/drawingml/2006/main">
+              <a:graphicData uri="http://schemas.openxmlformats.org/drawingml/2006/picture">
+                <pic:pic xmlns:pic="http://schemas.openxmlformats.org/drawingml/2006/picture">
+                  <pic:nvPicPr>
+                    <pic:cNvPr id="1" name=""/>
+                    <pic:cNvPicPr/>
+                  </pic:nvPicPr>
+                  <pic:blipFill rotWithShape="1">
+                    <a:blip r:embed="rId14"/>
+                    <a:srcRect b="57814"/>
+                    <a:stretch/>
+                  </pic:blipFill>
+                  <pic:spPr bwMode="auto">
+                    <a:xfrm>
+                      <a:off x="0" y="0"/>
+                      <a:ext cx="6645910" cy="1828800"/>
+                    </a:xfrm>
+                    <a:prstGeom prst="rect">
+                      <a:avLst/>
+                    </a:prstGeom>
+                    <a:noFill/>
+                    <a:ln w="9525" cap="flat" cmpd="sng" algn="ctr">
+                      <a:solidFill>
+                        <a:srgbClr val="4472C4"/>
+                      </a:solidFill>
+                      <a:prstDash val="solid"/>
+                      <a:round/>
+                      <a:headEnd type="none" w="med" len="med"/>
+                      <a:tailEnd type="none" w="med" len="med"/>
+                    </a:ln>
+                    <a:extLst>
+                      <a:ext uri="{53640926-AAD7-44D8-BBD7-CCE9431645EC}">
+                        <a14:shadowObscured xmlns:a14="http://schemas.microsoft.com/office/drawing/2010/main"/>
+                      </a:ext>
+                    </a:extLst>
+                  </pic:spPr>
+                </pic:pic>
+              </a:graphicData>
+            </a:graphic>
+          </wp:inline>
+        </w:drawing>
+      </w:r>
+    </w:p>
+    <w:p>
+      <w:r>
+        <w:t>Any invoices associated with the customer will be displayed in the invoice list below.</w:t>
+      </w:r>
+    </w:p>
+    <w:p>
+      <w:r>
+        <w:rPr>
+          <w:noProof/>
+          <w:lang w:eastAsia="en-AU"/>
+        </w:rPr>
+        <w:drawing>
+          <wp:inline distT="0" distB="0" distL="0" distR="0" wp14:anchorId="2881509E" wp14:editId="03FE73CD">
+            <wp:extent cx="6645910" cy="1934845"/>
+            <wp:effectExtent l="19050" t="19050" r="21590" b="27305"/>
+            <wp:docPr id="11" name="Picture 11"/>
+            <wp:cNvGraphicFramePr>
+              <a:graphicFrameLocks xmlns:a="http://schemas.openxmlformats.org/drawingml/2006/main" noChangeAspect="1"/>
+            </wp:cNvGraphicFramePr>
+            <a:graphic xmlns:a="http://schemas.openxmlformats.org/drawingml/2006/main">
+              <a:graphicData uri="http://schemas.openxmlformats.org/drawingml/2006/picture">
+                <pic:pic xmlns:pic="http://schemas.openxmlformats.org/drawingml/2006/picture">
+                  <pic:nvPicPr>
+                    <pic:cNvPr id="1" name=""/>
+                    <pic:cNvPicPr/>
+                  </pic:nvPicPr>
+                  <pic:blipFill rotWithShape="1">
+                    <a:blip r:embed="rId14"/>
+                    <a:srcRect t="55368"/>
+                    <a:stretch/>
+                  </pic:blipFill>
+                  <pic:spPr bwMode="auto">
+                    <a:xfrm>
+                      <a:off x="0" y="0"/>
+                      <a:ext cx="6645910" cy="1934845"/>
+                    </a:xfrm>
+                    <a:prstGeom prst="rect">
+                      <a:avLst/>
+                    </a:prstGeom>
+                    <a:noFill/>
+                    <a:ln w="9525" cap="flat" cmpd="sng" algn="ctr">
+                      <a:solidFill>
+                        <a:srgbClr val="4472C4"/>
+                      </a:solidFill>
+                      <a:prstDash val="solid"/>
+                      <a:round/>
+                      <a:headEnd type="none" w="med" len="med"/>
+                      <a:tailEnd type="none" w="med" len="med"/>
+                    </a:ln>
+                    <a:extLst>
+                      <a:ext uri="{53640926-AAD7-44D8-BBD7-CCE9431645EC}">
+                        <a14:shadowObscured xmlns:a14="http://schemas.microsoft.com/office/drawing/2010/main"/>
+                      </a:ext>
+                    </a:extLst>
+                  </pic:spPr>
+                </pic:pic>
+              </a:graphicData>
+            </a:graphic>
+          </wp:inline>
+        </w:drawing>
+      </w:r>
+    </w:p>
+    <w:p>
+      <w:pPr>
+        <w:rPr>
+          <w:rFonts w:ascii="Cambria" w:eastAsiaTheme="majorEastAsia" w:hAnsi="Cambria" w:cstheme="minorHAnsi"/>
+          <w:b/>
+          <w:color w:val="2F5496" w:themeColor="accent1" w:themeShade="BF"/>
+          <w:sz w:val="28"/>
+          <w:szCs w:val="28"/>
+          <w:u w:val="single"/>
+        </w:rPr>
+      </w:pPr>
+      <w:r>
+        <w:rPr>
+          <w:rFonts w:ascii="Cambria" w:eastAsiaTheme="majorEastAsia" w:hAnsi="Cambria" w:cstheme="minorHAnsi"/>
+          <w:b/>
+          <w:color w:val="2F5496" w:themeColor="accent1" w:themeShade="BF"/>
+          <w:sz w:val="28"/>
+          <w:szCs w:val="28"/>
+          <w:u w:val="single"/>
+        </w:rPr>
+        <w:t xml:space="preserve">How to </w:t>
+      </w:r>
+      <w:r>
+        <w:rPr>
+          <w:rFonts w:ascii="Cambria" w:eastAsiaTheme="majorEastAsia" w:hAnsi="Cambria" w:cstheme="minorHAnsi"/>
+          <w:b/>
+          <w:color w:val="2F5496" w:themeColor="accent1" w:themeShade="BF"/>
+          <w:sz w:val="28"/>
+          <w:szCs w:val="28"/>
+          <w:u w:val="single"/>
+        </w:rPr>
+        <w:t>add</w:t>
+      </w:r>
+      <w:r>
+        <w:rPr>
+          <w:rFonts w:ascii="Cambria" w:eastAsiaTheme="majorEastAsia" w:hAnsi="Cambria" w:cstheme="minorHAnsi"/>
+          <w:b/>
+          <w:color w:val="2F5496" w:themeColor="accent1" w:themeShade="BF"/>
+          <w:sz w:val="28"/>
+          <w:szCs w:val="28"/>
+          <w:u w:val="single"/>
+        </w:rPr>
+        <w:t xml:space="preserve"> </w:t>
+      </w:r>
+      <w:r>
+        <w:rPr>
+          <w:rFonts w:ascii="Cambria" w:eastAsiaTheme="majorEastAsia" w:hAnsi="Cambria" w:cstheme="minorHAnsi"/>
+          <w:b/>
+          <w:color w:val="2F5496" w:themeColor="accent1" w:themeShade="BF"/>
+          <w:sz w:val="28"/>
+          <w:szCs w:val="28"/>
+          <w:u w:val="single"/>
+        </w:rPr>
+        <w:t>an</w:t>
+      </w:r>
+      <w:r>
+        <w:rPr>
+          <w:rFonts w:ascii="Cambria" w:eastAsiaTheme="majorEastAsia" w:hAnsi="Cambria" w:cstheme="minorHAnsi"/>
+          <w:b/>
+          <w:color w:val="2F5496" w:themeColor="accent1" w:themeShade="BF"/>
+          <w:sz w:val="28"/>
+          <w:szCs w:val="28"/>
+          <w:u w:val="single"/>
+        </w:rPr>
+        <w:t xml:space="preserve"> </w:t>
+      </w:r>
+      <w:r>
+        <w:rPr>
+          <w:rFonts w:ascii="Cambria" w:eastAsiaTheme="majorEastAsia" w:hAnsi="Cambria" w:cstheme="minorHAnsi"/>
+          <w:b/>
+          <w:color w:val="2F5496" w:themeColor="accent1" w:themeShade="BF"/>
+          <w:sz w:val="28"/>
+          <w:szCs w:val="28"/>
+          <w:u w:val="single"/>
+        </w:rPr>
+        <w:t>invoice:</w:t>
+      </w:r>
+    </w:p>
+    <w:p>
+      <w:r>
+        <w:t>Input a description, cost and payment date and hit add. The invoice id field is auto-populated with the next invoice id.</w:t>
+      </w:r>
+      <w:r>
+        <w:t xml:space="preserve"> The new invoice will be shown in the invoice list.</w:t>
+      </w:r>
+    </w:p>
+    <w:p>
+      <w:r>
+        <w:rPr>
+          <w:noProof/>
+          <w:lang w:eastAsia="en-AU"/>
+        </w:rPr>
+        <w:drawing>
+          <wp:inline distT="0" distB="0" distL="0" distR="0" wp14:anchorId="54BA0212" wp14:editId="6D615A99">
+            <wp:extent cx="6642441" cy="1187511"/>
+            <wp:effectExtent l="19050" t="19050" r="25400" b="12700"/>
+            <wp:docPr id="7" name="Picture 7"/>
+            <wp:cNvGraphicFramePr>
+              <a:graphicFrameLocks xmlns:a="http://schemas.openxmlformats.org/drawingml/2006/main" noChangeAspect="1"/>
+            </wp:cNvGraphicFramePr>
+            <a:graphic xmlns:a="http://schemas.openxmlformats.org/drawingml/2006/main">
+              <a:graphicData uri="http://schemas.openxmlformats.org/drawingml/2006/picture">
+                <pic:pic xmlns:pic="http://schemas.openxmlformats.org/drawingml/2006/picture">
+                  <pic:nvPicPr>
+                    <pic:cNvPr id="1" name=""/>
+                    <pic:cNvPicPr/>
+                  </pic:nvPicPr>
+                  <pic:blipFill>
+                    <a:blip r:embed="rId15"/>
+                    <a:stretch>
+                      <a:fillRect/>
+                    </a:stretch>
+                  </pic:blipFill>
+                  <pic:spPr>
+                    <a:xfrm>
+                      <a:off x="0" y="0"/>
+                      <a:ext cx="6642441" cy="1187511"/>
+                    </a:xfrm>
+                    <a:prstGeom prst="rect">
+                      <a:avLst/>
+                    </a:prstGeom>
+                    <a:noFill/>
+                    <a:ln>
+                      <a:solidFill>
+                        <a:schemeClr val="accent1"/>
+                      </a:solidFill>
+                    </a:ln>
+                  </pic:spPr>
+                </pic:pic>
+              </a:graphicData>
+            </a:graphic>
+          </wp:inline>
+        </w:drawing>
+      </w:r>
+    </w:p>
+    <w:p>
+      <w:r>
+        <w:t>If you hit add before filling in all the fields the user will be displayed a message saying to try again.</w:t>
+      </w:r>
+    </w:p>
+    <w:p>
+      <w:r>
+        <w:rPr>
+          <w:noProof/>
+          <w:lang w:eastAsia="en-AU"/>
+        </w:rPr>
+        <w:drawing>
+          <wp:inline distT="0" distB="0" distL="0" distR="0" wp14:anchorId="2333992B" wp14:editId="61554827">
+            <wp:extent cx="2241550" cy="1358900"/>
+            <wp:effectExtent l="19050" t="19050" r="25400" b="12700"/>
+            <wp:docPr id="10" name="Picture 10"/>
+            <wp:cNvGraphicFramePr>
+              <a:graphicFrameLocks xmlns:a="http://schemas.openxmlformats.org/drawingml/2006/main" noChangeAspect="1"/>
+            </wp:cNvGraphicFramePr>
+            <a:graphic xmlns:a="http://schemas.openxmlformats.org/drawingml/2006/main">
+              <a:graphicData uri="http://schemas.openxmlformats.org/drawingml/2006/picture">
+                <pic:pic xmlns:pic="http://schemas.openxmlformats.org/drawingml/2006/picture">
+                  <pic:nvPicPr>
+                    <pic:cNvPr id="1" name=""/>
+                    <pic:cNvPicPr/>
+                  </pic:nvPicPr>
+                  <pic:blipFill>
+                    <a:blip r:embed="rId16"/>
+                    <a:stretch>
+                      <a:fillRect/>
+                    </a:stretch>
+                  </pic:blipFill>
+                  <pic:spPr>
+                    <a:xfrm>
+                      <a:off x="0" y="0"/>
+                      <a:ext cx="2251944" cy="1365201"/>
+                    </a:xfrm>
+                    <a:prstGeom prst="rect">
+                      <a:avLst/>
+                    </a:prstGeom>
+                    <a:noFill/>
+                    <a:ln>
+                      <a:solidFill>
+                        <a:schemeClr val="accent1"/>
+                      </a:solidFill>
+                    </a:ln>
+                  </pic:spPr>
+                </pic:pic>
+              </a:graphicData>
+            </a:graphic>
+          </wp:inline>
+        </w:drawing>
+      </w:r>
+    </w:p>
+    <w:p>
+      <w:r>
+        <w:br w:type="page"/>
+      </w:r>
+    </w:p>
+    <w:p/>
+    <w:p>
+      <w:pPr>
+        <w:rPr>
+          <w:rFonts w:ascii="Cambria" w:eastAsiaTheme="majorEastAsia" w:hAnsi="Cambria" w:cstheme="minorHAnsi"/>
+          <w:b/>
+          <w:color w:val="2F5496" w:themeColor="accent1" w:themeShade="BF"/>
+          <w:sz w:val="28"/>
+          <w:szCs w:val="28"/>
+          <w:u w:val="single"/>
+        </w:rPr>
+      </w:pPr>
+      <w:r>
+        <w:rPr>
+          <w:rFonts w:ascii="Cambria" w:eastAsiaTheme="majorEastAsia" w:hAnsi="Cambria" w:cstheme="minorHAnsi"/>
+          <w:b/>
+          <w:color w:val="2F5496" w:themeColor="accent1" w:themeShade="BF"/>
+          <w:sz w:val="28"/>
+          <w:szCs w:val="28"/>
+          <w:u w:val="single"/>
+        </w:rPr>
+        <w:t xml:space="preserve">How to </w:t>
+      </w:r>
+      <w:r>
+        <w:rPr>
+          <w:rFonts w:ascii="Cambria" w:eastAsiaTheme="majorEastAsia" w:hAnsi="Cambria" w:cstheme="minorHAnsi"/>
+          <w:b/>
+          <w:color w:val="2F5496" w:themeColor="accent1" w:themeShade="BF"/>
+          <w:sz w:val="28"/>
+          <w:szCs w:val="28"/>
+          <w:u w:val="single"/>
+        </w:rPr>
+        <w:t>edit a customer:</w:t>
+      </w:r>
+    </w:p>
+    <w:p>
+      <w:r>
+        <w:t>Click edit on the customer you want to edit. The details of the customer will be populated in the fields.</w:t>
+      </w:r>
+    </w:p>
+    <w:p>
+      <w:r>
+        <w:rPr>
+          <w:noProof/>
+          <w:lang w:eastAsia="en-AU"/>
+        </w:rPr>
+        <w:drawing>
+          <wp:inline distT="0" distB="0" distL="0" distR="0" wp14:anchorId="7207E7C7" wp14:editId="4CA1BAE1">
+            <wp:extent cx="6645910" cy="2435860"/>
+            <wp:effectExtent l="19050" t="19050" r="21590" b="21590"/>
+            <wp:docPr id="12" name="Picture 12"/>
+            <wp:cNvGraphicFramePr>
+              <a:graphicFrameLocks xmlns:a="http://schemas.openxmlformats.org/drawingml/2006/main" noChangeAspect="1"/>
+            </wp:cNvGraphicFramePr>
+            <a:graphic xmlns:a="http://schemas.openxmlformats.org/drawingml/2006/main">
+              <a:graphicData uri="http://schemas.openxmlformats.org/drawingml/2006/picture">
+                <pic:pic xmlns:pic="http://schemas.openxmlformats.org/drawingml/2006/picture">
+                  <pic:nvPicPr>
+                    <pic:cNvPr id="1" name=""/>
+                    <pic:cNvPicPr/>
+                  </pic:nvPicPr>
+                  <pic:blipFill>
+                    <a:blip r:embed="rId17"/>
+                    <a:stretch>
+                      <a:fillRect/>
+                    </a:stretch>
+                  </pic:blipFill>
+                  <pic:spPr>
+                    <a:xfrm>
+                      <a:off x="0" y="0"/>
+                      <a:ext cx="6645910" cy="2435860"/>
+                    </a:xfrm>
+                    <a:prstGeom prst="rect">
+                      <a:avLst/>
+                    </a:prstGeom>
+                    <a:noFill/>
+                    <a:ln>
+                      <a:solidFill>
+                        <a:schemeClr val="accent1"/>
+                      </a:solidFill>
+                    </a:ln>
+                  </pic:spPr>
+                </pic:pic>
+              </a:graphicData>
+            </a:graphic>
+          </wp:inline>
+        </w:drawing>
+      </w:r>
+    </w:p>
+    <w:p>
+      <w:r>
+        <w:t>Change the details you want and hit update and the newly updated customer will show in the customer list.</w:t>
+      </w:r>
+    </w:p>
+    <w:p>
+      <w:pPr>
+        <w:rPr>
+          <w:rFonts w:ascii="Cambria" w:eastAsiaTheme="majorEastAsia" w:hAnsi="Cambria" w:cstheme="minorHAnsi"/>
+          <w:b/>
+          <w:color w:val="2F5496" w:themeColor="accent1" w:themeShade="BF"/>
+          <w:sz w:val="28"/>
+          <w:szCs w:val="28"/>
+          <w:u w:val="single"/>
+        </w:rPr>
+      </w:pPr>
+      <w:r>
+        <w:rPr>
+          <w:rFonts w:ascii="Cambria" w:eastAsiaTheme="majorEastAsia" w:hAnsi="Cambria" w:cstheme="minorHAnsi"/>
+          <w:b/>
+          <w:color w:val="2F5496" w:themeColor="accent1" w:themeShade="BF"/>
+          <w:sz w:val="28"/>
+          <w:szCs w:val="28"/>
+          <w:u w:val="single"/>
+        </w:rPr>
+        <w:t xml:space="preserve">How to </w:t>
+      </w:r>
+      <w:r>
+        <w:rPr>
+          <w:rFonts w:ascii="Cambria" w:eastAsiaTheme="majorEastAsia" w:hAnsi="Cambria" w:cstheme="minorHAnsi"/>
+          <w:b/>
+          <w:color w:val="2F5496" w:themeColor="accent1" w:themeShade="BF"/>
+          <w:sz w:val="28"/>
+          <w:szCs w:val="28"/>
+          <w:u w:val="single"/>
+        </w:rPr>
+        <w:t xml:space="preserve">edit </w:t>
+      </w:r>
+      <w:proofErr w:type="spellStart"/>
+      <w:r>
+        <w:rPr>
+          <w:rFonts w:ascii="Cambria" w:eastAsiaTheme="majorEastAsia" w:hAnsi="Cambria" w:cstheme="minorHAnsi"/>
+          <w:b/>
+          <w:color w:val="2F5496" w:themeColor="accent1" w:themeShade="BF"/>
+          <w:sz w:val="28"/>
+          <w:szCs w:val="28"/>
+          <w:u w:val="single"/>
+        </w:rPr>
+        <w:t>a</w:t>
+      </w:r>
+      <w:proofErr w:type="spellEnd"/>
+      <w:r>
+        <w:rPr>
+          <w:rFonts w:ascii="Cambria" w:eastAsiaTheme="majorEastAsia" w:hAnsi="Cambria" w:cstheme="minorHAnsi"/>
+          <w:b/>
+          <w:color w:val="2F5496" w:themeColor="accent1" w:themeShade="BF"/>
+          <w:sz w:val="28"/>
+          <w:szCs w:val="28"/>
+          <w:u w:val="single"/>
+        </w:rPr>
+        <w:t xml:space="preserve"> invoice:</w:t>
+      </w:r>
+    </w:p>
+    <w:p>
+      <w:r>
+        <w:t>Click edit on the invoice you want to edit. The details of the invoice will be populated in the fields.</w:t>
+      </w:r>
+    </w:p>
+    <w:p>
+      <w:r>
+        <w:rPr>
+          <w:noProof/>
+          <w:lang w:eastAsia="en-AU"/>
+        </w:rPr>
+        <w:drawing>
+          <wp:inline distT="0" distB="0" distL="0" distR="0" wp14:anchorId="0A32DE43" wp14:editId="17B1F9E5">
+            <wp:extent cx="6645910" cy="2853690"/>
+            <wp:effectExtent l="19050" t="19050" r="21590" b="22860"/>
+            <wp:docPr id="13" name="Picture 13"/>
+            <wp:cNvGraphicFramePr>
+              <a:graphicFrameLocks xmlns:a="http://schemas.openxmlformats.org/drawingml/2006/main" noChangeAspect="1"/>
+            </wp:cNvGraphicFramePr>
+            <a:graphic xmlns:a="http://schemas.openxmlformats.org/drawingml/2006/main">
+              <a:graphicData uri="http://schemas.openxmlformats.org/drawingml/2006/picture">
+                <pic:pic xmlns:pic="http://schemas.openxmlformats.org/drawingml/2006/picture">
+                  <pic:nvPicPr>
+                    <pic:cNvPr id="1" name=""/>
+                    <pic:cNvPicPr/>
+                  </pic:nvPicPr>
+                  <pic:blipFill>
+                    <a:blip r:embed="rId18"/>
+                    <a:stretch>
+                      <a:fillRect/>
+                    </a:stretch>
+                  </pic:blipFill>
+                  <pic:spPr>
+                    <a:xfrm>
+                      <a:off x="0" y="0"/>
+                      <a:ext cx="6645910" cy="2853690"/>
+                    </a:xfrm>
+                    <a:prstGeom prst="rect">
+                      <a:avLst/>
+                    </a:prstGeom>
+                    <a:noFill/>
+                    <a:ln>
+                      <a:solidFill>
+                        <a:schemeClr val="accent1"/>
+                      </a:solidFill>
+                    </a:ln>
+                  </pic:spPr>
+                </pic:pic>
+              </a:graphicData>
+            </a:graphic>
+          </wp:inline>
+        </w:drawing>
+      </w:r>
+    </w:p>
+    <w:p>
+      <w:r>
+        <w:t>Change the details you want and hit update and the newly updated invoice will show in the invoice list.</w:t>
+      </w:r>
+    </w:p>
+    <w:p>
+      <w:r>
+        <w:br w:type="page"/>
+      </w:r>
+    </w:p>
+    <w:p>
+      <w:pPr>
+        <w:rPr>
+          <w:rFonts w:ascii="Cambria" w:eastAsiaTheme="majorEastAsia" w:hAnsi="Cambria" w:cstheme="minorHAnsi"/>
+          <w:b/>
+          <w:color w:val="2F5496" w:themeColor="accent1" w:themeShade="BF"/>
+          <w:sz w:val="28"/>
+          <w:szCs w:val="28"/>
+          <w:u w:val="single"/>
+        </w:rPr>
+      </w:pPr>
+      <w:r>
+        <w:rPr>
+          <w:rFonts w:ascii="Cambria" w:eastAsiaTheme="majorEastAsia" w:hAnsi="Cambria" w:cstheme="minorHAnsi"/>
+          <w:b/>
+          <w:color w:val="2F5496" w:themeColor="accent1" w:themeShade="BF"/>
+          <w:sz w:val="28"/>
+          <w:szCs w:val="28"/>
+          <w:u w:val="single"/>
+        </w:rPr>
+        <w:lastRenderedPageBreak/>
+        <w:t xml:space="preserve">How to </w:t>
+      </w:r>
+      <w:r>
+        <w:rPr>
+          <w:rFonts w:ascii="Cambria" w:eastAsiaTheme="majorEastAsia" w:hAnsi="Cambria" w:cstheme="minorHAnsi"/>
+          <w:b/>
+          <w:color w:val="2F5496" w:themeColor="accent1" w:themeShade="BF"/>
+          <w:sz w:val="28"/>
+          <w:szCs w:val="28"/>
+          <w:u w:val="single"/>
+        </w:rPr>
+        <w:t>change</w:t>
+      </w:r>
+      <w:r>
+        <w:rPr>
+          <w:rFonts w:ascii="Cambria" w:eastAsiaTheme="majorEastAsia" w:hAnsi="Cambria" w:cstheme="minorHAnsi"/>
+          <w:b/>
+          <w:color w:val="2F5496" w:themeColor="accent1" w:themeShade="BF"/>
+          <w:sz w:val="28"/>
+          <w:szCs w:val="28"/>
+          <w:u w:val="single"/>
+        </w:rPr>
+        <w:t xml:space="preserve"> </w:t>
+      </w:r>
+      <w:r>
+        <w:rPr>
+          <w:rFonts w:ascii="Cambria" w:eastAsiaTheme="majorEastAsia" w:hAnsi="Cambria" w:cstheme="minorHAnsi"/>
+          <w:b/>
+          <w:color w:val="2F5496" w:themeColor="accent1" w:themeShade="BF"/>
+          <w:sz w:val="28"/>
+          <w:szCs w:val="28"/>
+          <w:u w:val="single"/>
+        </w:rPr>
+        <w:t>the background image</w:t>
+      </w:r>
+      <w:r>
+        <w:rPr>
+          <w:rFonts w:ascii="Cambria" w:eastAsiaTheme="majorEastAsia" w:hAnsi="Cambria" w:cstheme="minorHAnsi"/>
+          <w:b/>
+          <w:color w:val="2F5496" w:themeColor="accent1" w:themeShade="BF"/>
+          <w:sz w:val="28"/>
+          <w:szCs w:val="28"/>
+          <w:u w:val="single"/>
+        </w:rPr>
+        <w:t>:</w:t>
+      </w:r>
+    </w:p>
+    <w:p>
+      <w:pPr>
+        <w:pStyle w:val="ListParagraph"/>
+        <w:numPr>
+          <w:ilvl w:val="0"/>
+          <w:numId w:val="3"/>
+        </w:numPr>
+      </w:pPr>
+      <w:r>
+        <w:t>In the top left of the screen you will see a toolbar saying background, click that. You will be displayed with three options:</w:t>
+      </w:r>
+    </w:p>
+    <w:p>
+      <w:pPr>
+        <w:pStyle w:val="ListParagraph"/>
+        <w:numPr>
+          <w:ilvl w:val="0"/>
+          <w:numId w:val="2"/>
+        </w:numPr>
+      </w:pPr>
+      <w:r>
+        <w:t>Image 1,</w:t>
+      </w:r>
+    </w:p>
+    <w:p>
+      <w:pPr>
+        <w:pStyle w:val="ListParagraph"/>
+        <w:numPr>
+          <w:ilvl w:val="0"/>
+          <w:numId w:val="2"/>
+        </w:numPr>
+      </w:pPr>
+      <w:r>
+        <w:t>Image 2,</w:t>
+      </w:r>
+    </w:p>
+    <w:p>
+      <w:pPr>
+        <w:pStyle w:val="ListParagraph"/>
+        <w:numPr>
+          <w:ilvl w:val="0"/>
+          <w:numId w:val="2"/>
+        </w:numPr>
+      </w:pPr>
+      <w:r>
+        <w:t>None.</w:t>
+      </w:r>
+    </w:p>
+    <w:p>
+      <w:pPr>
+        <w:pStyle w:val="ListParagraph"/>
+        <w:numPr>
+          <w:ilvl w:val="0"/>
+          <w:numId w:val="3"/>
+        </w:numPr>
+      </w:pPr>
+      <w:r>
+        <w:t xml:space="preserve">If you already had the background changed and wanted to </w:t>
+      </w:r>
+      <w:r>
+        <w:t>change back to normal hit none, otherwise you have two backgrounds to choose between.</w:t>
+      </w:r>
+    </w:p>
+    <w:p/>
     <w:sectPr>
       <w:pgSz w:w="11906" w:h="16838"/>
       <w:pgMar w:top="720" w:right="720" w:bottom="720" w:left="720" w:header="708" w:footer="708" w:gutter="0"/>
@@ -395,6 +2204,332 @@
     </w:sectPr>
   </w:body>
 </w:document>
+</file>
+
+<file path=word/numbering.xml><?xml version="1.0" encoding="utf-8"?>
+<w:numbering xmlns:wpc="http://schemas.microsoft.com/office/word/2010/wordprocessingCanvas" xmlns:cx="http://schemas.microsoft.com/office/drawing/2014/chartex" xmlns:cx1="http://schemas.microsoft.com/office/drawing/2015/9/8/chartex" xmlns:cx2="http://schemas.microsoft.com/office/drawing/2015/10/21/chartex" xmlns:cx3="http://schemas.microsoft.com/office/drawing/2016/5/9/chartex" xmlns:cx4="http://schemas.microsoft.com/office/drawing/2016/5/10/chartex" xmlns:cx5="http://schemas.microsoft.com/office/drawing/2016/5/11/chartex" xmlns:cx6="http://schemas.microsoft.com/office/drawing/2016/5/12/chartex" xmlns:cx7="http://schemas.microsoft.com/office/drawing/2016/5/13/chartex" xmlns:cx8="http://schemas.microsoft.com/office/drawing/2016/5/14/chartex" xmlns:mc="http://schemas.openxmlformats.org/markup-compatibility/2006" xmlns:o="urn:schemas-microsoft-com:office:office" xmlns:r="http://schemas.openxmlformats.org/officeDocument/2006/relationships" xmlns:m="http://schemas.openxmlformats.org/officeDocument/2006/math" xmlns:v="urn:schemas-microsoft-com:vml" xmlns:wp14="http://schemas.microsoft.com/office/word/2010/wordprocessingDrawing" xmlns:wp="http://schemas.openxmlformats.org/drawingml/2006/wordprocessingDrawing" xmlns:w10="urn:schemas-microsoft-com:office:word" xmlns:w="http://schemas.openxmlformats.org/wordprocessingml/2006/main" xmlns:w14="http://schemas.microsoft.com/office/word/2010/wordml" xmlns:w15="http://schemas.microsoft.com/office/word/2012/wordml" xmlns:w16se="http://schemas.microsoft.com/office/word/2015/wordml/symex" xmlns:wpg="http://schemas.microsoft.com/office/word/2010/wordprocessingGroup" xmlns:wpi="http://schemas.microsoft.com/office/word/2010/wordprocessingInk" xmlns:wne="http://schemas.microsoft.com/office/word/2006/wordml" xmlns:wps="http://schemas.microsoft.com/office/word/2010/wordprocessingShape" mc:Ignorable="w14 w15 w16se wp14">
+  <w:abstractNum w:abstractNumId="0" w15:restartNumberingAfterBreak="0">
+    <w:nsid w:val="384B5459"/>
+    <w:multiLevelType w:val="hybridMultilevel"/>
+    <w:tmpl w:val="4E7C3996"/>
+    <w:lvl w:ilvl="0" w:tplc="0C09000F">
+      <w:start w:val="1"/>
+      <w:numFmt w:val="decimal"/>
+      <w:lvlText w:val="%1."/>
+      <w:lvlJc w:val="left"/>
+      <w:pPr>
+        <w:ind w:left="360" w:hanging="360"/>
+      </w:pPr>
+    </w:lvl>
+    <w:lvl w:ilvl="1" w:tplc="0C090019" w:tentative="1">
+      <w:start w:val="1"/>
+      <w:numFmt w:val="lowerLetter"/>
+      <w:lvlText w:val="%2."/>
+      <w:lvlJc w:val="left"/>
+      <w:pPr>
+        <w:ind w:left="1080" w:hanging="360"/>
+      </w:pPr>
+    </w:lvl>
+    <w:lvl w:ilvl="2" w:tplc="0C09001B" w:tentative="1">
+      <w:start w:val="1"/>
+      <w:numFmt w:val="lowerRoman"/>
+      <w:lvlText w:val="%3."/>
+      <w:lvlJc w:val="right"/>
+      <w:pPr>
+        <w:ind w:left="1800" w:hanging="180"/>
+      </w:pPr>
+    </w:lvl>
+    <w:lvl w:ilvl="3" w:tplc="0C09000F" w:tentative="1">
+      <w:start w:val="1"/>
+      <w:numFmt w:val="decimal"/>
+      <w:lvlText w:val="%4."/>
+      <w:lvlJc w:val="left"/>
+      <w:pPr>
+        <w:ind w:left="2520" w:hanging="360"/>
+      </w:pPr>
+    </w:lvl>
+    <w:lvl w:ilvl="4" w:tplc="0C090019" w:tentative="1">
+      <w:start w:val="1"/>
+      <w:numFmt w:val="lowerLetter"/>
+      <w:lvlText w:val="%5."/>
+      <w:lvlJc w:val="left"/>
+      <w:pPr>
+        <w:ind w:left="3240" w:hanging="360"/>
+      </w:pPr>
+    </w:lvl>
+    <w:lvl w:ilvl="5" w:tplc="0C09001B" w:tentative="1">
+      <w:start w:val="1"/>
+      <w:numFmt w:val="lowerRoman"/>
+      <w:lvlText w:val="%6."/>
+      <w:lvlJc w:val="right"/>
+      <w:pPr>
+        <w:ind w:left="3960" w:hanging="180"/>
+      </w:pPr>
+    </w:lvl>
+    <w:lvl w:ilvl="6" w:tplc="0C09000F" w:tentative="1">
+      <w:start w:val="1"/>
+      <w:numFmt w:val="decimal"/>
+      <w:lvlText w:val="%7."/>
+      <w:lvlJc w:val="left"/>
+      <w:pPr>
+        <w:ind w:left="4680" w:hanging="360"/>
+      </w:pPr>
+    </w:lvl>
+    <w:lvl w:ilvl="7" w:tplc="0C090019" w:tentative="1">
+      <w:start w:val="1"/>
+      <w:numFmt w:val="lowerLetter"/>
+      <w:lvlText w:val="%8."/>
+      <w:lvlJc w:val="left"/>
+      <w:pPr>
+        <w:ind w:left="5400" w:hanging="360"/>
+      </w:pPr>
+    </w:lvl>
+    <w:lvl w:ilvl="8" w:tplc="0C09001B" w:tentative="1">
+      <w:start w:val="1"/>
+      <w:numFmt w:val="lowerRoman"/>
+      <w:lvlText w:val="%9."/>
+      <w:lvlJc w:val="right"/>
+      <w:pPr>
+        <w:ind w:left="6120" w:hanging="180"/>
+      </w:pPr>
+    </w:lvl>
+  </w:abstractNum>
+  <w:abstractNum w:abstractNumId="1" w15:restartNumberingAfterBreak="0">
+    <w:nsid w:val="45870635"/>
+    <w:multiLevelType w:val="hybridMultilevel"/>
+    <w:tmpl w:val="915E3F4E"/>
+    <w:lvl w:ilvl="0" w:tplc="0C090001">
+      <w:start w:val="1"/>
+      <w:numFmt w:val="bullet"/>
+      <w:lvlText w:val=""/>
+      <w:lvlJc w:val="left"/>
+      <w:pPr>
+        <w:ind w:left="720" w:hanging="360"/>
+      </w:pPr>
+      <w:rPr>
+        <w:rFonts w:ascii="Symbol" w:hAnsi="Symbol" w:hint="default"/>
+      </w:rPr>
+    </w:lvl>
+    <w:lvl w:ilvl="1" w:tplc="0C090003" w:tentative="1">
+      <w:start w:val="1"/>
+      <w:numFmt w:val="bullet"/>
+      <w:lvlText w:val="o"/>
+      <w:lvlJc w:val="left"/>
+      <w:pPr>
+        <w:ind w:left="1440" w:hanging="360"/>
+      </w:pPr>
+      <w:rPr>
+        <w:rFonts w:ascii="Courier New" w:hAnsi="Courier New" w:cs="Courier New" w:hint="default"/>
+      </w:rPr>
+    </w:lvl>
+    <w:lvl w:ilvl="2" w:tplc="0C090005" w:tentative="1">
+      <w:start w:val="1"/>
+      <w:numFmt w:val="bullet"/>
+      <w:lvlText w:val=""/>
+      <w:lvlJc w:val="left"/>
+      <w:pPr>
+        <w:ind w:left="2160" w:hanging="360"/>
+      </w:pPr>
+      <w:rPr>
+        <w:rFonts w:ascii="Wingdings" w:hAnsi="Wingdings" w:hint="default"/>
+      </w:rPr>
+    </w:lvl>
+    <w:lvl w:ilvl="3" w:tplc="0C090001" w:tentative="1">
+      <w:start w:val="1"/>
+      <w:numFmt w:val="bullet"/>
+      <w:lvlText w:val=""/>
+      <w:lvlJc w:val="left"/>
+      <w:pPr>
+        <w:ind w:left="2880" w:hanging="360"/>
+      </w:pPr>
+      <w:rPr>
+        <w:rFonts w:ascii="Symbol" w:hAnsi="Symbol" w:hint="default"/>
+      </w:rPr>
+    </w:lvl>
+    <w:lvl w:ilvl="4" w:tplc="0C090003" w:tentative="1">
+      <w:start w:val="1"/>
+      <w:numFmt w:val="bullet"/>
+      <w:lvlText w:val="o"/>
+      <w:lvlJc w:val="left"/>
+      <w:pPr>
+        <w:ind w:left="3600" w:hanging="360"/>
+      </w:pPr>
+      <w:rPr>
+        <w:rFonts w:ascii="Courier New" w:hAnsi="Courier New" w:cs="Courier New" w:hint="default"/>
+      </w:rPr>
+    </w:lvl>
+    <w:lvl w:ilvl="5" w:tplc="0C090005" w:tentative="1">
+      <w:start w:val="1"/>
+      <w:numFmt w:val="bullet"/>
+      <w:lvlText w:val=""/>
+      <w:lvlJc w:val="left"/>
+      <w:pPr>
+        <w:ind w:left="4320" w:hanging="360"/>
+      </w:pPr>
+      <w:rPr>
+        <w:rFonts w:ascii="Wingdings" w:hAnsi="Wingdings" w:hint="default"/>
+      </w:rPr>
+    </w:lvl>
+    <w:lvl w:ilvl="6" w:tplc="0C090001" w:tentative="1">
+      <w:start w:val="1"/>
+      <w:numFmt w:val="bullet"/>
+      <w:lvlText w:val=""/>
+      <w:lvlJc w:val="left"/>
+      <w:pPr>
+        <w:ind w:left="5040" w:hanging="360"/>
+      </w:pPr>
+      <w:rPr>
+        <w:rFonts w:ascii="Symbol" w:hAnsi="Symbol" w:hint="default"/>
+      </w:rPr>
+    </w:lvl>
+    <w:lvl w:ilvl="7" w:tplc="0C090003" w:tentative="1">
+      <w:start w:val="1"/>
+      <w:numFmt w:val="bullet"/>
+      <w:lvlText w:val="o"/>
+      <w:lvlJc w:val="left"/>
+      <w:pPr>
+        <w:ind w:left="5760" w:hanging="360"/>
+      </w:pPr>
+      <w:rPr>
+        <w:rFonts w:ascii="Courier New" w:hAnsi="Courier New" w:cs="Courier New" w:hint="default"/>
+      </w:rPr>
+    </w:lvl>
+    <w:lvl w:ilvl="8" w:tplc="0C090005" w:tentative="1">
+      <w:start w:val="1"/>
+      <w:numFmt w:val="bullet"/>
+      <w:lvlText w:val=""/>
+      <w:lvlJc w:val="left"/>
+      <w:pPr>
+        <w:ind w:left="6480" w:hanging="360"/>
+      </w:pPr>
+      <w:rPr>
+        <w:rFonts w:ascii="Wingdings" w:hAnsi="Wingdings" w:hint="default"/>
+      </w:rPr>
+    </w:lvl>
+  </w:abstractNum>
+  <w:abstractNum w:abstractNumId="2" w15:restartNumberingAfterBreak="0">
+    <w:nsid w:val="4D7F3EA9"/>
+    <w:multiLevelType w:val="hybridMultilevel"/>
+    <w:tmpl w:val="E682C220"/>
+    <w:lvl w:ilvl="0" w:tplc="0C090001">
+      <w:start w:val="1"/>
+      <w:numFmt w:val="bullet"/>
+      <w:lvlText w:val=""/>
+      <w:lvlJc w:val="left"/>
+      <w:pPr>
+        <w:ind w:left="720" w:hanging="360"/>
+      </w:pPr>
+      <w:rPr>
+        <w:rFonts w:ascii="Symbol" w:hAnsi="Symbol" w:hint="default"/>
+      </w:rPr>
+    </w:lvl>
+    <w:lvl w:ilvl="1" w:tplc="0C090003">
+      <w:start w:val="1"/>
+      <w:numFmt w:val="bullet"/>
+      <w:lvlText w:val="o"/>
+      <w:lvlJc w:val="left"/>
+      <w:pPr>
+        <w:ind w:left="1440" w:hanging="360"/>
+      </w:pPr>
+      <w:rPr>
+        <w:rFonts w:ascii="Courier New" w:hAnsi="Courier New" w:cs="Courier New" w:hint="default"/>
+      </w:rPr>
+    </w:lvl>
+    <w:lvl w:ilvl="2" w:tplc="0C090005" w:tentative="1">
+      <w:start w:val="1"/>
+      <w:numFmt w:val="bullet"/>
+      <w:lvlText w:val=""/>
+      <w:lvlJc w:val="left"/>
+      <w:pPr>
+        <w:ind w:left="2160" w:hanging="360"/>
+      </w:pPr>
+      <w:rPr>
+        <w:rFonts w:ascii="Wingdings" w:hAnsi="Wingdings" w:hint="default"/>
+      </w:rPr>
+    </w:lvl>
+    <w:lvl w:ilvl="3" w:tplc="0C090001" w:tentative="1">
+      <w:start w:val="1"/>
+      <w:numFmt w:val="bullet"/>
+      <w:lvlText w:val=""/>
+      <w:lvlJc w:val="left"/>
+      <w:pPr>
+        <w:ind w:left="2880" w:hanging="360"/>
+      </w:pPr>
+      <w:rPr>
+        <w:rFonts w:ascii="Symbol" w:hAnsi="Symbol" w:hint="default"/>
+      </w:rPr>
+    </w:lvl>
+    <w:lvl w:ilvl="4" w:tplc="0C090003" w:tentative="1">
+      <w:start w:val="1"/>
+      <w:numFmt w:val="bullet"/>
+      <w:lvlText w:val="o"/>
+      <w:lvlJc w:val="left"/>
+      <w:pPr>
+        <w:ind w:left="3600" w:hanging="360"/>
+      </w:pPr>
+      <w:rPr>
+        <w:rFonts w:ascii="Courier New" w:hAnsi="Courier New" w:cs="Courier New" w:hint="default"/>
+      </w:rPr>
+    </w:lvl>
+    <w:lvl w:ilvl="5" w:tplc="0C090005" w:tentative="1">
+      <w:start w:val="1"/>
+      <w:numFmt w:val="bullet"/>
+      <w:lvlText w:val=""/>
+      <w:lvlJc w:val="left"/>
+      <w:pPr>
+        <w:ind w:left="4320" w:hanging="360"/>
+      </w:pPr>
+      <w:rPr>
+        <w:rFonts w:ascii="Wingdings" w:hAnsi="Wingdings" w:hint="default"/>
+      </w:rPr>
+    </w:lvl>
+    <w:lvl w:ilvl="6" w:tplc="0C090001" w:tentative="1">
+      <w:start w:val="1"/>
+      <w:numFmt w:val="bullet"/>
+      <w:lvlText w:val=""/>
+      <w:lvlJc w:val="left"/>
+      <w:pPr>
+        <w:ind w:left="5040" w:hanging="360"/>
+      </w:pPr>
+      <w:rPr>
+        <w:rFonts w:ascii="Symbol" w:hAnsi="Symbol" w:hint="default"/>
+      </w:rPr>
+    </w:lvl>
+    <w:lvl w:ilvl="7" w:tplc="0C090003" w:tentative="1">
+      <w:start w:val="1"/>
+      <w:numFmt w:val="bullet"/>
+      <w:lvlText w:val="o"/>
+      <w:lvlJc w:val="left"/>
+      <w:pPr>
+        <w:ind w:left="5760" w:hanging="360"/>
+      </w:pPr>
+      <w:rPr>
+        <w:rFonts w:ascii="Courier New" w:hAnsi="Courier New" w:cs="Courier New" w:hint="default"/>
+      </w:rPr>
+    </w:lvl>
+    <w:lvl w:ilvl="8" w:tplc="0C090005" w:tentative="1">
+      <w:start w:val="1"/>
+      <w:numFmt w:val="bullet"/>
+      <w:lvlText w:val=""/>
+      <w:lvlJc w:val="left"/>
+      <w:pPr>
+        <w:ind w:left="6480" w:hanging="360"/>
+      </w:pPr>
+      <w:rPr>
+        <w:rFonts w:ascii="Wingdings" w:hAnsi="Wingdings" w:hint="default"/>
+      </w:rPr>
+    </w:lvl>
+  </w:abstractNum>
+  <w:num w:numId="1">
+    <w:abstractNumId w:val="1"/>
+  </w:num>
+  <w:num w:numId="2">
+    <w:abstractNumId w:val="2"/>
+  </w:num>
+  <w:num w:numId="3">
+    <w:abstractNumId w:val="0"/>
+  </w:num>
+</w:numbering>
 </file>
 
 <file path=word/styles.xml><?xml version="1.0" encoding="utf-8"?>
@@ -928,6 +3063,30 @@
       <w:u w:val="single"/>
     </w:rPr>
   </w:style>
+  <w:style w:type="paragraph" w:styleId="TOC2">
+    <w:name w:val="toc 2"/>
+    <w:basedOn w:val="Normal"/>
+    <w:next w:val="Normal"/>
+    <w:autoRedefine/>
+    <w:uiPriority w:val="39"/>
+    <w:unhideWhenUsed/>
+    <w:rsid w:val="0082669D"/>
+    <w:pPr>
+      <w:spacing w:after="100"/>
+      <w:ind w:left="220"/>
+    </w:pPr>
+  </w:style>
+  <w:style w:type="paragraph" w:styleId="ListParagraph">
+    <w:name w:val="List Paragraph"/>
+    <w:basedOn w:val="Normal"/>
+    <w:uiPriority w:val="34"/>
+    <w:qFormat/>
+    <w:rsid w:val="00770368"/>
+    <w:pPr>
+      <w:ind w:left="720"/>
+      <w:contextualSpacing/>
+    </w:pPr>
+  </w:style>
 </w:styles>
 </file>
 
@@ -1231,7 +3390,7 @@
 </file>
 
 <file path=customXml/itemProps1.xml><?xml version="1.0" encoding="utf-8"?>
-<ds:datastoreItem xmlns:ds="http://schemas.openxmlformats.org/officeDocument/2006/customXml" ds:itemID="{4364B73D-1FA8-403C-AEAB-02FF3E3B49B1}">
+<ds:datastoreItem xmlns:ds="http://schemas.openxmlformats.org/officeDocument/2006/customXml" ds:itemID="{50C57D26-3605-40FB-B4B8-8ECAADCE7425}">
   <ds:schemaRefs>
     <ds:schemaRef ds:uri="http://schemas.openxmlformats.org/officeDocument/2006/bibliography"/>
   </ds:schemaRefs>

</xml_diff>

<commit_message>
Updating basic report even further
</commit_message>
<xml_diff>
--- a/Assessment One/Basic Report.docx
+++ b/Assessment One/Basic Report.docx
@@ -13,7 +13,8 @@
         </w:rPr>
       </w:pPr>
       <w:bookmarkStart w:id="0" w:name="_Hlk480917569"/>
-      <w:bookmarkStart w:id="1" w:name="_Toc481246123"/>
+      <w:bookmarkStart w:id="1" w:name="_Toc481247183"/>
+      <w:bookmarkStart w:id="2" w:name="_Toc481247206"/>
       <w:bookmarkEnd w:id="0"/>
       <w:r>
         <w:rPr>
@@ -34,11 +35,11 @@
         <w:t>nvoice Application</w:t>
       </w:r>
       <w:bookmarkEnd w:id="1"/>
-    </w:p>
-    <w:p/>
+      <w:bookmarkEnd w:id="2"/>
+    </w:p>
     <w:sdt>
       <w:sdtPr>
-        <w:id w:val="-865516231"/>
+        <w:id w:val="1178938145"/>
         <w:docPartObj>
           <w:docPartGallery w:val="Table of Contents"/>
           <w:docPartUnique/>
@@ -86,7 +87,7 @@
           <w:r>
             <w:fldChar w:fldCharType="separate"/>
           </w:r>
-          <w:hyperlink w:anchor="_Toc481246123" w:history="1">
+          <w:hyperlink w:anchor="_Toc481247206" w:history="1">
             <w:r>
               <w:rPr>
                 <w:rStyle w:val="Hyperlink"/>
@@ -114,7 +115,7 @@
                 <w:noProof/>
                 <w:webHidden/>
               </w:rPr>
-              <w:instrText xml:space="preserve"> PAGEREF _Toc481246123 \h </w:instrText>
+              <w:instrText xml:space="preserve"> PAGEREF _Toc481247206 \h </w:instrText>
             </w:r>
             <w:r>
               <w:rPr>
@@ -157,7 +158,7 @@
               <w:lang w:eastAsia="en-AU"/>
             </w:rPr>
           </w:pPr>
-          <w:hyperlink w:anchor="_Toc481246124" w:history="1">
+          <w:hyperlink w:anchor="_Toc481247207" w:history="1">
             <w:r>
               <w:rPr>
                 <w:rStyle w:val="Hyperlink"/>
@@ -185,7 +186,7 @@
                 <w:noProof/>
                 <w:webHidden/>
               </w:rPr>
-              <w:instrText xml:space="preserve"> PAGEREF _Toc481246124 \h </w:instrText>
+              <w:instrText xml:space="preserve"> PAGEREF _Toc481247207 \h </w:instrText>
             </w:r>
             <w:r>
               <w:rPr>
@@ -228,7 +229,7 @@
               <w:lang w:eastAsia="en-AU"/>
             </w:rPr>
           </w:pPr>
-          <w:hyperlink w:anchor="_Toc481246125" w:history="1">
+          <w:hyperlink w:anchor="_Toc481247208" w:history="1">
             <w:r>
               <w:rPr>
                 <w:rStyle w:val="Hyperlink"/>
@@ -256,7 +257,7 @@
                 <w:noProof/>
                 <w:webHidden/>
               </w:rPr>
-              <w:instrText xml:space="preserve"> PAGEREF _Toc481246125 \h </w:instrText>
+              <w:instrText xml:space="preserve"> PAGEREF _Toc481247208 \h </w:instrText>
             </w:r>
             <w:r>
               <w:rPr>
@@ -299,7 +300,7 @@
               <w:lang w:eastAsia="en-AU"/>
             </w:rPr>
           </w:pPr>
-          <w:hyperlink w:anchor="_Toc481246126" w:history="1">
+          <w:hyperlink w:anchor="_Toc481247209" w:history="1">
             <w:r>
               <w:rPr>
                 <w:rStyle w:val="Hyperlink"/>
@@ -327,7 +328,7 @@
                 <w:noProof/>
                 <w:webHidden/>
               </w:rPr>
-              <w:instrText xml:space="preserve"> PAGEREF _Toc481246126 \h </w:instrText>
+              <w:instrText xml:space="preserve"> PAGEREF _Toc481247209 \h </w:instrText>
             </w:r>
             <w:r>
               <w:rPr>
@@ -370,30 +371,85 @@
               <w:lang w:eastAsia="en-AU"/>
             </w:rPr>
           </w:pPr>
-          <w:hyperlink w:anchor="_Toc481246127" w:history="1">
+          <w:hyperlink w:anchor="_Toc481247210" w:history="1">
             <w:r>
               <w:rPr>
                 <w:rStyle w:val="Hyperlink"/>
                 <w:rFonts w:ascii="Cambria" w:hAnsi="Cambria" w:cstheme="minorHAnsi"/>
                 <w:noProof/>
               </w:rPr>
-              <w:t>What is</w:t>
-            </w:r>
+              <w:t>What is metric?</w:t>
+            </w:r>
+            <w:r>
+              <w:rPr>
+                <w:noProof/>
+                <w:webHidden/>
+              </w:rPr>
+              <w:tab/>
+            </w:r>
+            <w:r>
+              <w:rPr>
+                <w:noProof/>
+                <w:webHidden/>
+              </w:rPr>
+              <w:fldChar w:fldCharType="begin"/>
+            </w:r>
+            <w:r>
+              <w:rPr>
+                <w:noProof/>
+                <w:webHidden/>
+              </w:rPr>
+              <w:instrText xml:space="preserve"> PAGEREF _Toc481247210 \h </w:instrText>
+            </w:r>
+            <w:r>
+              <w:rPr>
+                <w:noProof/>
+                <w:webHidden/>
+              </w:rPr>
+            </w:r>
+            <w:r>
+              <w:rPr>
+                <w:noProof/>
+                <w:webHidden/>
+              </w:rPr>
+              <w:fldChar w:fldCharType="separate"/>
+            </w:r>
+            <w:r>
+              <w:rPr>
+                <w:noProof/>
+                <w:webHidden/>
+              </w:rPr>
+              <w:t>2</w:t>
+            </w:r>
+            <w:r>
+              <w:rPr>
+                <w:noProof/>
+                <w:webHidden/>
+              </w:rPr>
+              <w:fldChar w:fldCharType="end"/>
+            </w:r>
+          </w:hyperlink>
+        </w:p>
+        <w:p>
+          <w:pPr>
+            <w:pStyle w:val="TOC2"/>
+            <w:tabs>
+              <w:tab w:val="right" w:leader="dot" w:pos="10456"/>
+            </w:tabs>
+            <w:rPr>
+              <w:rFonts w:eastAsiaTheme="minorEastAsia"/>
+              <w:noProof/>
+              <w:lang w:eastAsia="en-AU"/>
+            </w:rPr>
+          </w:pPr>
+          <w:hyperlink w:anchor="_Toc481247211" w:history="1">
             <w:r>
               <w:rPr>
                 <w:rStyle w:val="Hyperlink"/>
                 <w:rFonts w:ascii="Cambria" w:hAnsi="Cambria" w:cstheme="minorHAnsi"/>
                 <w:noProof/>
               </w:rPr>
-              <w:t xml:space="preserve"> </w:t>
-            </w:r>
-            <w:r>
-              <w:rPr>
-                <w:rStyle w:val="Hyperlink"/>
-                <w:rFonts w:ascii="Cambria" w:hAnsi="Cambria" w:cstheme="minorHAnsi"/>
-                <w:noProof/>
-              </w:rPr>
-              <w:t>metric?</w:t>
+              <w:t>What is domain modelling?</w:t>
             </w:r>
             <w:r>
               <w:rPr>
@@ -414,7 +470,7 @@
                 <w:noProof/>
                 <w:webHidden/>
               </w:rPr>
-              <w:instrText xml:space="preserve"> PAGEREF _Toc481246127 \h </w:instrText>
+              <w:instrText xml:space="preserve"> PAGEREF _Toc481247211 \h </w:instrText>
             </w:r>
             <w:r>
               <w:rPr>
@@ -457,7 +513,7 @@
               <w:lang w:eastAsia="en-AU"/>
             </w:rPr>
           </w:pPr>
-          <w:hyperlink w:anchor="_Toc481246128" w:history="1">
+          <w:hyperlink w:anchor="_Toc481247212" w:history="1">
             <w:r>
               <w:rPr>
                 <w:rStyle w:val="Hyperlink"/>
@@ -485,7 +541,7 @@
                 <w:noProof/>
                 <w:webHidden/>
               </w:rPr>
-              <w:instrText xml:space="preserve"> PAGEREF _Toc481246128 \h </w:instrText>
+              <w:instrText xml:space="preserve"> PAGEREF _Toc481247212 \h </w:instrText>
             </w:r>
             <w:r>
               <w:rPr>
@@ -528,7 +584,7 @@
               <w:lang w:eastAsia="en-AU"/>
             </w:rPr>
           </w:pPr>
-          <w:hyperlink w:anchor="_Toc481246129" w:history="1">
+          <w:hyperlink w:anchor="_Toc481247213" w:history="1">
             <w:r>
               <w:rPr>
                 <w:rStyle w:val="Hyperlink"/>
@@ -556,7 +612,7 @@
                 <w:noProof/>
                 <w:webHidden/>
               </w:rPr>
-              <w:instrText xml:space="preserve"> PAGEREF _Toc481246129 \h </w:instrText>
+              <w:instrText xml:space="preserve"> PAGEREF _Toc481247213 \h </w:instrText>
             </w:r>
             <w:r>
               <w:rPr>
@@ -599,6 +655,7 @@
         </w:p>
       </w:sdtContent>
     </w:sdt>
+    <w:p/>
     <w:p>
       <w:r>
         <w:br w:type="page"/>
@@ -614,7 +671,8 @@
           <w:szCs w:val="28"/>
         </w:rPr>
       </w:pPr>
-      <w:bookmarkStart w:id="2" w:name="_Toc481246124"/>
+      <w:bookmarkStart w:id="3" w:name="_Toc481247184"/>
+      <w:bookmarkStart w:id="4" w:name="_Toc481247207"/>
       <w:r>
         <w:rPr>
           <w:rFonts w:ascii="Cambria" w:hAnsi="Cambria" w:cstheme="majorHAnsi"/>
@@ -625,7 +683,8 @@
         <w:lastRenderedPageBreak/>
         <w:t>Introduction</w:t>
       </w:r>
-      <w:bookmarkEnd w:id="2"/>
+      <w:bookmarkEnd w:id="3"/>
+      <w:bookmarkEnd w:id="4"/>
     </w:p>
     <w:p/>
     <w:p>
@@ -633,8 +692,37 @@
         <w:t>The requirements were to create an application to record customers and invoices.</w:t>
       </w:r>
     </w:p>
+    <w:p>
+      <w:pPr>
+        <w:pStyle w:val="Heading1"/>
+        <w:rPr>
+          <w:rFonts w:ascii="Cambria" w:hAnsi="Cambria" w:cstheme="majorHAnsi"/>
+          <w:b/>
+          <w:sz w:val="28"/>
+          <w:szCs w:val="28"/>
+        </w:rPr>
+      </w:pPr>
+      <w:bookmarkStart w:id="5" w:name="_Toc481247185"/>
+      <w:bookmarkStart w:id="6" w:name="_Toc481247208"/>
+      <w:r>
+        <w:rPr>
+          <w:rFonts w:ascii="Cambria" w:hAnsi="Cambria" w:cstheme="majorHAnsi"/>
+          <w:b/>
+          <w:sz w:val="28"/>
+          <w:szCs w:val="28"/>
+        </w:rPr>
+        <w:t>Detailed user requirements</w:t>
+      </w:r>
+      <w:bookmarkEnd w:id="5"/>
+      <w:bookmarkEnd w:id="6"/>
+    </w:p>
     <w:p/>
     <w:p>
+      <w:r>
+        <w:t>The requirements were to be able to search invoices by a number and search for customers by their name, provide the ability to edit invoice and customer details, create a login screen to the application and allow the user to select a background image.</w:t>
+      </w:r>
+    </w:p>
+    <w:p>
       <w:pPr>
         <w:pStyle w:val="Heading1"/>
         <w:rPr>
@@ -644,7 +732,8 @@
           <w:szCs w:val="28"/>
         </w:rPr>
       </w:pPr>
-      <w:bookmarkStart w:id="3" w:name="_Toc481246125"/>
+      <w:bookmarkStart w:id="7" w:name="_Toc481247186"/>
+      <w:bookmarkStart w:id="8" w:name="_Toc481247209"/>
       <w:r>
         <w:rPr>
           <w:rFonts w:ascii="Cambria" w:hAnsi="Cambria" w:cstheme="majorHAnsi"/>
@@ -652,27 +741,91 @@
           <w:sz w:val="28"/>
           <w:szCs w:val="28"/>
         </w:rPr>
-        <w:t>Detailed user requirements</w:t>
-      </w:r>
-      <w:bookmarkEnd w:id="3"/>
+        <w:t>Knowledge Evidence</w:t>
+      </w:r>
+      <w:bookmarkEnd w:id="7"/>
+      <w:bookmarkEnd w:id="8"/>
     </w:p>
     <w:p/>
     <w:p>
-      <w:r>
-        <w:t>The requirements were to be able to search invoices by a number and search for customers by their name, provide the ability to edit invoice and customer details, create a login screen to the application and allow the user to select a background image.</w:t>
+      <w:pPr>
+        <w:pStyle w:val="Heading2"/>
+        <w:rPr>
+          <w:rFonts w:ascii="Cambria" w:hAnsi="Cambria" w:cstheme="minorHAnsi"/>
+          <w:b/>
+          <w:sz w:val="28"/>
+          <w:szCs w:val="28"/>
+          <w:u w:val="single"/>
+        </w:rPr>
+      </w:pPr>
+      <w:bookmarkStart w:id="9" w:name="_Toc481247187"/>
+      <w:bookmarkStart w:id="10" w:name="_Toc481247210"/>
+      <w:r>
+        <w:rPr>
+          <w:rFonts w:ascii="Cambria" w:hAnsi="Cambria" w:cstheme="minorHAnsi"/>
+          <w:b/>
+          <w:sz w:val="28"/>
+          <w:szCs w:val="28"/>
+          <w:u w:val="single"/>
+        </w:rPr>
+        <w:t>What is metric?</w:t>
+      </w:r>
+      <w:bookmarkEnd w:id="9"/>
+      <w:bookmarkEnd w:id="10"/>
+    </w:p>
+    <w:p/>
+    <w:p>
+      <w:r>
+        <w:t>Metrics are parameters or measures of quantitative assessment used for measurement, comparison or to track performance or production. A software metric is a standard of measure of a degree to which a software system or process possesses some property. For example, the number of errors per person hours would be metric.</w:t>
+      </w:r>
+    </w:p>
+    <w:p>
+      <w:pPr>
+        <w:pStyle w:val="Heading2"/>
+        <w:rPr>
+          <w:rFonts w:ascii="Cambria" w:hAnsi="Cambria" w:cstheme="minorHAnsi"/>
+          <w:b/>
+          <w:sz w:val="28"/>
+          <w:szCs w:val="28"/>
+          <w:u w:val="single"/>
+        </w:rPr>
+      </w:pPr>
+      <w:bookmarkStart w:id="11" w:name="_Toc481247188"/>
+      <w:bookmarkStart w:id="12" w:name="_Toc481247211"/>
+      <w:r>
+        <w:rPr>
+          <w:rFonts w:ascii="Cambria" w:hAnsi="Cambria" w:cstheme="minorHAnsi"/>
+          <w:b/>
+          <w:sz w:val="28"/>
+          <w:szCs w:val="28"/>
+          <w:u w:val="single"/>
+        </w:rPr>
+        <w:t>What is domain modelling?</w:t>
+      </w:r>
+      <w:bookmarkEnd w:id="11"/>
+      <w:bookmarkEnd w:id="12"/>
+    </w:p>
+    <w:p/>
+    <w:p>
+      <w:r>
+        <w:t>Domain modelling is a way to describe and model real world entities and the relationships between them.</w:t>
       </w:r>
     </w:p>
     <w:p>
       <w:pPr>
         <w:pStyle w:val="Heading1"/>
+      </w:pPr>
+      <w:bookmarkStart w:id="13" w:name="_Toc481247189"/>
+      <w:bookmarkStart w:id="14" w:name="_Toc481247212"/>
+      <w:r>
         <w:rPr>
           <w:rFonts w:ascii="Cambria" w:hAnsi="Cambria" w:cstheme="majorHAnsi"/>
           <w:b/>
           <w:sz w:val="28"/>
           <w:szCs w:val="28"/>
         </w:rPr>
-      </w:pPr>
-      <w:bookmarkStart w:id="4" w:name="_Toc481246126"/>
+        <w:t xml:space="preserve">Detailed </w:t>
+      </w:r>
       <w:r>
         <w:rPr>
           <w:rFonts w:ascii="Cambria" w:hAnsi="Cambria" w:cstheme="majorHAnsi"/>
@@ -680,9 +833,10 @@
           <w:sz w:val="28"/>
           <w:szCs w:val="28"/>
         </w:rPr>
-        <w:t>Knowledge Evidence</w:t>
-      </w:r>
-      <w:bookmarkEnd w:id="4"/>
+        <w:t>UI elements</w:t>
+      </w:r>
+      <w:bookmarkEnd w:id="13"/>
+      <w:bookmarkEnd w:id="14"/>
     </w:p>
     <w:p/>
     <w:p>
@@ -696,7 +850,8 @@
           <w:u w:val="single"/>
         </w:rPr>
       </w:pPr>
-      <w:bookmarkStart w:id="5" w:name="_Toc481246127"/>
+      <w:bookmarkStart w:id="15" w:name="_Toc481247190"/>
+      <w:bookmarkStart w:id="16" w:name="_Toc481247213"/>
       <w:r>
         <w:rPr>
           <w:rFonts w:ascii="Cambria" w:hAnsi="Cambria" w:cstheme="minorHAnsi"/>
@@ -705,66 +860,10 @@
           <w:szCs w:val="28"/>
           <w:u w:val="single"/>
         </w:rPr>
-        <w:t>What is metric?</w:t>
-      </w:r>
-      <w:bookmarkEnd w:id="5"/>
-    </w:p>
-    <w:p/>
-    <w:p>
-      <w:bookmarkStart w:id="6" w:name="_GoBack"/>
-      <w:bookmarkEnd w:id="6"/>
-    </w:p>
-    <w:p/>
-    <w:p/>
-    <w:p>
-      <w:pPr>
-        <w:pStyle w:val="Heading1"/>
-      </w:pPr>
-      <w:bookmarkStart w:id="7" w:name="_Toc481246128"/>
-      <w:r>
-        <w:rPr>
-          <w:rFonts w:ascii="Cambria" w:hAnsi="Cambria" w:cstheme="majorHAnsi"/>
-          <w:b/>
-          <w:sz w:val="28"/>
-          <w:szCs w:val="28"/>
-        </w:rPr>
-        <w:t xml:space="preserve">Detailed </w:t>
-      </w:r>
-      <w:r>
-        <w:rPr>
-          <w:rFonts w:ascii="Cambria" w:hAnsi="Cambria" w:cstheme="majorHAnsi"/>
-          <w:b/>
-          <w:sz w:val="28"/>
-          <w:szCs w:val="28"/>
-        </w:rPr>
-        <w:t>UI elements</w:t>
-      </w:r>
-      <w:bookmarkEnd w:id="7"/>
-    </w:p>
-    <w:p/>
-    <w:p>
-      <w:pPr>
-        <w:pStyle w:val="Heading2"/>
-        <w:rPr>
-          <w:rFonts w:ascii="Cambria" w:hAnsi="Cambria" w:cstheme="minorHAnsi"/>
-          <w:b/>
-          <w:sz w:val="28"/>
-          <w:szCs w:val="28"/>
-          <w:u w:val="single"/>
-        </w:rPr>
-      </w:pPr>
-      <w:bookmarkStart w:id="8" w:name="_Toc481246129"/>
-      <w:r>
-        <w:rPr>
-          <w:rFonts w:ascii="Cambria" w:hAnsi="Cambria" w:cstheme="minorHAnsi"/>
-          <w:b/>
-          <w:sz w:val="28"/>
-          <w:szCs w:val="28"/>
-          <w:u w:val="single"/>
-        </w:rPr>
         <w:t>How to login to the application:</w:t>
       </w:r>
-      <w:bookmarkEnd w:id="8"/>
+      <w:bookmarkEnd w:id="15"/>
+      <w:bookmarkEnd w:id="16"/>
     </w:p>
     <w:p/>
     <w:p>
@@ -847,6 +946,7 @@
           <w:noProof/>
           <w:lang w:eastAsia="en-AU"/>
         </w:rPr>
+        <w:lastRenderedPageBreak/>
         <w:t xml:space="preserve"> </w:t>
       </w:r>
       <w:r>
@@ -907,17 +1007,16 @@
           <w:u w:val="single"/>
         </w:rPr>
       </w:pPr>
-      <w:bookmarkStart w:id="9" w:name="_Hlk480915614"/>
-      <w:r>
-        <w:rPr>
-          <w:rFonts w:ascii="Cambria" w:eastAsiaTheme="majorEastAsia" w:hAnsi="Cambria" w:cstheme="minorHAnsi"/>
-          <w:b/>
-          <w:color w:val="2F5496" w:themeColor="accent1" w:themeShade="BF"/>
-          <w:sz w:val="28"/>
-          <w:szCs w:val="28"/>
-          <w:u w:val="single"/>
-        </w:rPr>
-        <w:lastRenderedPageBreak/>
+      <w:bookmarkStart w:id="17" w:name="_Hlk480915614"/>
+      <w:r>
+        <w:rPr>
+          <w:rFonts w:ascii="Cambria" w:eastAsiaTheme="majorEastAsia" w:hAnsi="Cambria" w:cstheme="minorHAnsi"/>
+          <w:b/>
+          <w:color w:val="2F5496" w:themeColor="accent1" w:themeShade="BF"/>
+          <w:sz w:val="28"/>
+          <w:szCs w:val="28"/>
+          <w:u w:val="single"/>
+        </w:rPr>
         <w:t>How to search for customers by name</w:t>
       </w:r>
       <w:r>
@@ -932,7 +1031,7 @@
         <w:t>:</w:t>
       </w:r>
     </w:p>
-    <w:bookmarkEnd w:id="9"/>
+    <w:bookmarkEnd w:id="17"/>
     <w:p>
       <w:r>
         <w:t>Input</w:t>
@@ -2096,40 +2195,7 @@
           <w:szCs w:val="28"/>
           <w:u w:val="single"/>
         </w:rPr>
-        <w:t>change</w:t>
-      </w:r>
-      <w:r>
-        <w:rPr>
-          <w:rFonts w:ascii="Cambria" w:eastAsiaTheme="majorEastAsia" w:hAnsi="Cambria" w:cstheme="minorHAnsi"/>
-          <w:b/>
-          <w:color w:val="2F5496" w:themeColor="accent1" w:themeShade="BF"/>
-          <w:sz w:val="28"/>
-          <w:szCs w:val="28"/>
-          <w:u w:val="single"/>
-        </w:rPr>
-        <w:t xml:space="preserve"> </w:t>
-      </w:r>
-      <w:r>
-        <w:rPr>
-          <w:rFonts w:ascii="Cambria" w:eastAsiaTheme="majorEastAsia" w:hAnsi="Cambria" w:cstheme="minorHAnsi"/>
-          <w:b/>
-          <w:color w:val="2F5496" w:themeColor="accent1" w:themeShade="BF"/>
-          <w:sz w:val="28"/>
-          <w:szCs w:val="28"/>
-          <w:u w:val="single"/>
-        </w:rPr>
-        <w:t>the background image</w:t>
-      </w:r>
-      <w:r>
-        <w:rPr>
-          <w:rFonts w:ascii="Cambria" w:eastAsiaTheme="majorEastAsia" w:hAnsi="Cambria" w:cstheme="minorHAnsi"/>
-          <w:b/>
-          <w:color w:val="2F5496" w:themeColor="accent1" w:themeShade="BF"/>
-          <w:sz w:val="28"/>
-          <w:szCs w:val="28"/>
-          <w:u w:val="single"/>
-        </w:rPr>
-        <w:t>:</w:t>
+        <w:t>change the background image:</w:t>
       </w:r>
     </w:p>
     <w:p>
@@ -2196,6 +2262,86 @@
       </w:r>
     </w:p>
     <w:p/>
+    <w:p>
+      <w:pPr>
+        <w:pStyle w:val="Heading1"/>
+        <w:rPr>
+          <w:rFonts w:ascii="Cambria" w:hAnsi="Cambria" w:cstheme="majorHAnsi"/>
+          <w:b/>
+          <w:sz w:val="28"/>
+          <w:szCs w:val="28"/>
+        </w:rPr>
+      </w:pPr>
+      <w:r>
+        <w:rPr>
+          <w:rFonts w:ascii="Cambria" w:hAnsi="Cambria" w:cstheme="majorHAnsi"/>
+          <w:b/>
+          <w:sz w:val="28"/>
+          <w:szCs w:val="28"/>
+        </w:rPr>
+        <w:t>References</w:t>
+      </w:r>
+    </w:p>
+    <w:p/>
+    <w:p>
+      <w:pPr>
+        <w:pStyle w:val="ListParagraph"/>
+        <w:numPr>
+          <w:ilvl w:val="0"/>
+          <w:numId w:val="4"/>
+        </w:numPr>
+      </w:pPr>
+      <w:hyperlink r:id="rId19" w:history="1">
+        <w:r>
+          <w:rPr>
+            <w:rStyle w:val="Hyperlink"/>
+            <w:rFonts w:ascii="Segoe UI" w:hAnsi="Segoe UI" w:cs="Segoe UI"/>
+            <w:sz w:val="21"/>
+            <w:szCs w:val="21"/>
+          </w:rPr>
+          <w:t>https://en.wikipedia.org/wiki/Software_metric</w:t>
+        </w:r>
+      </w:hyperlink>
+    </w:p>
+    <w:p>
+      <w:pPr>
+        <w:pStyle w:val="ListParagraph"/>
+        <w:numPr>
+          <w:ilvl w:val="0"/>
+          <w:numId w:val="4"/>
+        </w:numPr>
+      </w:pPr>
+      <w:hyperlink r:id="rId20" w:tgtFrame="_blank" w:history="1">
+        <w:r>
+          <w:rPr>
+            <w:rStyle w:val="Hyperlink"/>
+            <w:rFonts w:ascii="Segoe UI" w:hAnsi="Segoe UI" w:cs="Segoe UI"/>
+            <w:sz w:val="21"/>
+            <w:szCs w:val="21"/>
+          </w:rPr>
+          <w:t>https://en.wikiversity.org/wiki/Software_metrics_and_measurement</w:t>
+        </w:r>
+      </w:hyperlink>
+    </w:p>
+    <w:p>
+      <w:pPr>
+        <w:pStyle w:val="ListParagraph"/>
+        <w:numPr>
+          <w:ilvl w:val="0"/>
+          <w:numId w:val="4"/>
+        </w:numPr>
+      </w:pPr>
+      <w:hyperlink r:id="rId21" w:tgtFrame="_blank" w:history="1">
+        <w:r>
+          <w:rPr>
+            <w:rStyle w:val="Hyperlink"/>
+          </w:rPr>
+          <w:t>http://www.scaledagileframework.com/domain-modeling</w:t>
+        </w:r>
+      </w:hyperlink>
+      <w:bookmarkStart w:id="18" w:name="_GoBack"/>
+      <w:bookmarkEnd w:id="18"/>
+    </w:p>
     <w:sectPr>
       <w:pgSz w:w="11906" w:h="16838"/>
       <w:pgMar w:top="720" w:right="720" w:bottom="720" w:left="720" w:header="708" w:footer="708" w:gutter="0"/>
@@ -2211,7 +2357,7 @@
   <w:abstractNum w:abstractNumId="0" w15:restartNumberingAfterBreak="0">
     <w:nsid w:val="384B5459"/>
     <w:multiLevelType w:val="hybridMultilevel"/>
-    <w:tmpl w:val="4E7C3996"/>
+    <w:tmpl w:val="D2208BA2"/>
     <w:lvl w:ilvl="0" w:tplc="0C09000F">
       <w:start w:val="1"/>
       <w:numFmt w:val="decimal"/>
@@ -2220,8 +2366,11 @@
       <w:pPr>
         <w:ind w:left="360" w:hanging="360"/>
       </w:pPr>
+      <w:rPr>
+        <w:rFonts w:hint="default"/>
+      </w:rPr>
     </w:lvl>
-    <w:lvl w:ilvl="1" w:tplc="0C090019" w:tentative="1">
+    <w:lvl w:ilvl="1" w:tplc="0C090019">
       <w:start w:val="1"/>
       <w:numFmt w:val="lowerLetter"/>
       <w:lvlText w:val="%2."/>
@@ -2295,6 +2444,95 @@
     </w:lvl>
   </w:abstractNum>
   <w:abstractNum w:abstractNumId="1" w15:restartNumberingAfterBreak="0">
+    <w:nsid w:val="392B60AA"/>
+    <w:multiLevelType w:val="hybridMultilevel"/>
+    <w:tmpl w:val="D2208BA2"/>
+    <w:lvl w:ilvl="0" w:tplc="0C09000F">
+      <w:start w:val="1"/>
+      <w:numFmt w:val="decimal"/>
+      <w:lvlText w:val="%1."/>
+      <w:lvlJc w:val="left"/>
+      <w:pPr>
+        <w:ind w:left="360" w:hanging="360"/>
+      </w:pPr>
+      <w:rPr>
+        <w:rFonts w:hint="default"/>
+      </w:rPr>
+    </w:lvl>
+    <w:lvl w:ilvl="1" w:tplc="0C090019">
+      <w:start w:val="1"/>
+      <w:numFmt w:val="lowerLetter"/>
+      <w:lvlText w:val="%2."/>
+      <w:lvlJc w:val="left"/>
+      <w:pPr>
+        <w:ind w:left="1080" w:hanging="360"/>
+      </w:pPr>
+    </w:lvl>
+    <w:lvl w:ilvl="2" w:tplc="0C09001B" w:tentative="1">
+      <w:start w:val="1"/>
+      <w:numFmt w:val="lowerRoman"/>
+      <w:lvlText w:val="%3."/>
+      <w:lvlJc w:val="right"/>
+      <w:pPr>
+        <w:ind w:left="1800" w:hanging="180"/>
+      </w:pPr>
+    </w:lvl>
+    <w:lvl w:ilvl="3" w:tplc="0C09000F" w:tentative="1">
+      <w:start w:val="1"/>
+      <w:numFmt w:val="decimal"/>
+      <w:lvlText w:val="%4."/>
+      <w:lvlJc w:val="left"/>
+      <w:pPr>
+        <w:ind w:left="2520" w:hanging="360"/>
+      </w:pPr>
+    </w:lvl>
+    <w:lvl w:ilvl="4" w:tplc="0C090019" w:tentative="1">
+      <w:start w:val="1"/>
+      <w:numFmt w:val="lowerLetter"/>
+      <w:lvlText w:val="%5."/>
+      <w:lvlJc w:val="left"/>
+      <w:pPr>
+        <w:ind w:left="3240" w:hanging="360"/>
+      </w:pPr>
+    </w:lvl>
+    <w:lvl w:ilvl="5" w:tplc="0C09001B" w:tentative="1">
+      <w:start w:val="1"/>
+      <w:numFmt w:val="lowerRoman"/>
+      <w:lvlText w:val="%6."/>
+      <w:lvlJc w:val="right"/>
+      <w:pPr>
+        <w:ind w:left="3960" w:hanging="180"/>
+      </w:pPr>
+    </w:lvl>
+    <w:lvl w:ilvl="6" w:tplc="0C09000F" w:tentative="1">
+      <w:start w:val="1"/>
+      <w:numFmt w:val="decimal"/>
+      <w:lvlText w:val="%7."/>
+      <w:lvlJc w:val="left"/>
+      <w:pPr>
+        <w:ind w:left="4680" w:hanging="360"/>
+      </w:pPr>
+    </w:lvl>
+    <w:lvl w:ilvl="7" w:tplc="0C090019" w:tentative="1">
+      <w:start w:val="1"/>
+      <w:numFmt w:val="lowerLetter"/>
+      <w:lvlText w:val="%8."/>
+      <w:lvlJc w:val="left"/>
+      <w:pPr>
+        <w:ind w:left="5400" w:hanging="360"/>
+      </w:pPr>
+    </w:lvl>
+    <w:lvl w:ilvl="8" w:tplc="0C09001B" w:tentative="1">
+      <w:start w:val="1"/>
+      <w:numFmt w:val="lowerRoman"/>
+      <w:lvlText w:val="%9."/>
+      <w:lvlJc w:val="right"/>
+      <w:pPr>
+        <w:ind w:left="6120" w:hanging="180"/>
+      </w:pPr>
+    </w:lvl>
+  </w:abstractNum>
+  <w:abstractNum w:abstractNumId="2" w15:restartNumberingAfterBreak="0">
     <w:nsid w:val="45870635"/>
     <w:multiLevelType w:val="hybridMultilevel"/>
     <w:tmpl w:val="915E3F4E"/>
@@ -2407,7 +2645,7 @@
       </w:rPr>
     </w:lvl>
   </w:abstractNum>
-  <w:abstractNum w:abstractNumId="2" w15:restartNumberingAfterBreak="0">
+  <w:abstractNum w:abstractNumId="3" w15:restartNumberingAfterBreak="0">
     <w:nsid w:val="4D7F3EA9"/>
     <w:multiLevelType w:val="hybridMultilevel"/>
     <w:tmpl w:val="E682C220"/>
@@ -2521,13 +2759,16 @@
     </w:lvl>
   </w:abstractNum>
   <w:num w:numId="1">
-    <w:abstractNumId w:val="1"/>
+    <w:abstractNumId w:val="2"/>
   </w:num>
   <w:num w:numId="2">
-    <w:abstractNumId w:val="2"/>
+    <w:abstractNumId w:val="3"/>
   </w:num>
   <w:num w:numId="3">
     <w:abstractNumId w:val="0"/>
+  </w:num>
+  <w:num w:numId="4">
+    <w:abstractNumId w:val="1"/>
   </w:num>
 </w:numbering>
 </file>
@@ -2975,7 +3216,6 @@
   <w:style w:type="character" w:default="1" w:styleId="DefaultParagraphFont">
     <w:name w:val="Default Paragraph Font"/>
     <w:uiPriority w:val="1"/>
-    <w:semiHidden/>
     <w:unhideWhenUsed/>
   </w:style>
   <w:style w:type="table" w:default="1" w:styleId="TableNormal">
@@ -3086,6 +3326,18 @@
       <w:ind w:left="720"/>
       <w:contextualSpacing/>
     </w:pPr>
+  </w:style>
+  <w:style w:type="character" w:styleId="Mention">
+    <w:name w:val="Mention"/>
+    <w:basedOn w:val="DefaultParagraphFont"/>
+    <w:uiPriority w:val="99"/>
+    <w:semiHidden/>
+    <w:unhideWhenUsed/>
+    <w:rsid w:val="00900275"/>
+    <w:rPr>
+      <w:color w:val="2B579A"/>
+      <w:shd w:val="clear" w:color="auto" w:fill="E6E6E6"/>
+    </w:rPr>
   </w:style>
 </w:styles>
 </file>
@@ -3390,7 +3642,7 @@
 </file>
 
 <file path=customXml/itemProps1.xml><?xml version="1.0" encoding="utf-8"?>
-<ds:datastoreItem xmlns:ds="http://schemas.openxmlformats.org/officeDocument/2006/customXml" ds:itemID="{50C57D26-3605-40FB-B4B8-8ECAADCE7425}">
+<ds:datastoreItem xmlns:ds="http://schemas.openxmlformats.org/officeDocument/2006/customXml" ds:itemID="{091979D3-052B-4F57-98FB-F5AD14B7E635}">
   <ds:schemaRefs>
     <ds:schemaRef ds:uri="http://schemas.openxmlformats.org/officeDocument/2006/bibliography"/>
   </ds:schemaRefs>

</xml_diff>